<commit_message>
data limit and so on
</commit_message>
<xml_diff>
--- a/requirement_Document.docx
+++ b/requirement_Document.docx
@@ -1,13 +1,13 @@
 
 <file path=word/document.xml><?xml version="1.0" encoding="utf-8"?>
-<w:document xmlns:wpc="http://schemas.microsoft.com/office/word/2010/wordprocessingCanvas" xmlns:mc="http://schemas.openxmlformats.org/markup-compatibility/2006" xmlns:o="urn:schemas-microsoft-com:office:office" xmlns:r="http://schemas.openxmlformats.org/officeDocument/2006/relationships" xmlns:m="http://schemas.openxmlformats.org/officeDocument/2006/math" xmlns:v="urn:schemas-microsoft-com:vml" xmlns:wp14="http://schemas.microsoft.com/office/word/2010/wordprocessingDrawing" xmlns:wp="http://schemas.openxmlformats.org/drawingml/2006/wordprocessingDrawing" xmlns:w10="urn:schemas-microsoft-com:office:word" xmlns:w="http://schemas.openxmlformats.org/wordprocessingml/2006/main" xmlns:w14="http://schemas.microsoft.com/office/word/2010/wordml" xmlns:wpg="http://schemas.microsoft.com/office/word/2010/wordprocessingGroup" xmlns:wpi="http://schemas.microsoft.com/office/word/2010/wordprocessingInk" xmlns:wne="http://schemas.microsoft.com/office/word/2006/wordml" xmlns:wps="http://schemas.microsoft.com/office/word/2010/wordprocessingShape" mc:Ignorable="w14 wp14">
+<w:document xmlns:ve="http://schemas.openxmlformats.org/markup-compatibility/2006" xmlns:o="urn:schemas-microsoft-com:office:office" xmlns:r="http://schemas.openxmlformats.org/officeDocument/2006/relationships" xmlns:m="http://schemas.openxmlformats.org/officeDocument/2006/math" xmlns:v="urn:schemas-microsoft-com:vml" xmlns:wp="http://schemas.openxmlformats.org/drawingml/2006/wordprocessingDrawing" xmlns:w10="urn:schemas-microsoft-com:office:word" xmlns:w="http://schemas.openxmlformats.org/wordprocessingml/2006/main" xmlns:wne="http://schemas.microsoft.com/office/word/2006/wordml">
   <w:body>
     <w:p/>
     <w:tbl>
       <w:tblPr>
         <w:tblStyle w:val="a7"/>
         <w:tblW w:w="0" w:type="auto"/>
-        <w:tblLook w:val="04A0" w:firstRow="1" w:lastRow="0" w:firstColumn="1" w:lastColumn="0" w:noHBand="0" w:noVBand="1"/>
+        <w:tblLook w:val="04A0"/>
       </w:tblPr>
       <w:tblGrid>
         <w:gridCol w:w="1242"/>
@@ -235,6 +235,138 @@
           <w:tcPr>
             <w:tcW w:w="1242" w:type="dxa"/>
           </w:tcPr>
+          <w:p>
+            <w:pPr>
+              <w:rPr>
+                <w:rFonts w:hint="eastAsia"/>
+              </w:rPr>
+            </w:pPr>
+            <w:r>
+              <w:rPr>
+                <w:rFonts w:hint="eastAsia"/>
+              </w:rPr>
+              <w:t>Xiaojun He</w:t>
+            </w:r>
+          </w:p>
+        </w:tc>
+        <w:tc>
+          <w:tcPr>
+            <w:tcW w:w="1134" w:type="dxa"/>
+          </w:tcPr>
+          <w:p>
+            <w:r>
+              <w:rPr>
+                <w:rFonts w:hint="eastAsia"/>
+              </w:rPr>
+              <w:t>2018-3-21</w:t>
+            </w:r>
+          </w:p>
+        </w:tc>
+        <w:tc>
+          <w:tcPr>
+            <w:tcW w:w="6146" w:type="dxa"/>
+          </w:tcPr>
+          <w:p>
+            <w:pPr>
+              <w:pStyle w:val="a3"/>
+              <w:numPr>
+                <w:ilvl w:val="0"/>
+                <w:numId w:val="9"/>
+              </w:numPr>
+              <w:ind w:firstLineChars="0"/>
+              <w:rPr>
+                <w:rFonts w:hint="eastAsia"/>
+              </w:rPr>
+            </w:pPr>
+            <w:r>
+              <w:rPr>
+                <w:rFonts w:hint="eastAsia"/>
+              </w:rPr>
+              <w:t>修改设置优先网络模式的函数名称为</w:t>
+            </w:r>
+            <w:r>
+              <w:t>SetNetworkType</w:t>
+            </w:r>
+          </w:p>
+          <w:p>
+            <w:pPr>
+              <w:pStyle w:val="a3"/>
+              <w:numPr>
+                <w:ilvl w:val="0"/>
+                <w:numId w:val="9"/>
+              </w:numPr>
+              <w:ind w:firstLineChars="0"/>
+              <w:rPr>
+                <w:rFonts w:hint="eastAsia"/>
+              </w:rPr>
+            </w:pPr>
+            <w:r>
+              <w:rPr>
+                <w:rFonts w:hint="eastAsia"/>
+              </w:rPr>
+              <w:t>添加获取优先网络模式方法</w:t>
+            </w:r>
+          </w:p>
+          <w:p>
+            <w:pPr>
+              <w:pStyle w:val="a3"/>
+              <w:numPr>
+                <w:ilvl w:val="0"/>
+                <w:numId w:val="9"/>
+              </w:numPr>
+              <w:ind w:firstLineChars="0"/>
+              <w:rPr>
+                <w:rFonts w:hint="eastAsia"/>
+              </w:rPr>
+            </w:pPr>
+            <w:r>
+              <w:rPr>
+                <w:rFonts w:hint="eastAsia"/>
+              </w:rPr>
+              <w:t>添加流量限制单位说明</w:t>
+            </w:r>
+          </w:p>
+          <w:p>
+            <w:pPr>
+              <w:pStyle w:val="a3"/>
+              <w:numPr>
+                <w:ilvl w:val="0"/>
+                <w:numId w:val="9"/>
+              </w:numPr>
+              <w:ind w:firstLineChars="0"/>
+            </w:pPr>
+            <w:r>
+              <w:rPr>
+                <w:rFonts w:hint="eastAsia"/>
+              </w:rPr>
+              <w:t>Limit data</w:t>
+            </w:r>
+            <w:r>
+              <w:rPr>
+                <w:rFonts w:hint="eastAsia"/>
+              </w:rPr>
+              <w:t>为</w:t>
+            </w:r>
+            <w:r>
+              <w:rPr>
+                <w:rFonts w:hint="eastAsia"/>
+              </w:rPr>
+              <w:t>-1</w:t>
+            </w:r>
+            <w:r>
+              <w:rPr>
+                <w:rFonts w:hint="eastAsia"/>
+              </w:rPr>
+              <w:t>代表没有设置限制</w:t>
+            </w:r>
+          </w:p>
+        </w:tc>
+      </w:tr>
+      <w:tr>
+        <w:tc>
+          <w:tcPr>
+            <w:tcW w:w="1242" w:type="dxa"/>
+          </w:tcPr>
           <w:p/>
         </w:tc>
         <w:tc>
@@ -511,11 +643,6 @@
       </w:r>
     </w:p>
     <w:p>
-      <w:pPr>
-        <w:rPr>
-          <w:rFonts w:hint="eastAsia"/>
-        </w:rPr>
-      </w:pPr>
       <w:r>
         <w:rPr>
           <w:rFonts w:hint="eastAsia"/>
@@ -785,20 +912,13 @@
           <w:rFonts w:hint="eastAsia"/>
           <w:highlight w:val="red"/>
         </w:rPr>
-        <w:t xml:space="preserve"> </w:t>
+        <w:t>\</w:t>
       </w:r>
       <w:r>
         <w:rPr>
           <w:rFonts w:hint="eastAsia"/>
           <w:highlight w:val="red"/>
         </w:rPr>
-        <w:t>\</w:t>
-      </w:r>
-      <w:r>
-        <w:rPr>
-          <w:rFonts w:hint="eastAsia"/>
-          <w:highlight w:val="red"/>
-        </w:rPr>
         <w:t>n</w:t>
       </w:r>
     </w:p>
@@ -830,12 +950,6 @@
         <w:rPr>
           <w:rFonts w:hint="eastAsia"/>
         </w:rPr>
-        <w:t xml:space="preserve">  </w:t>
-      </w:r>
-      <w:r>
-        <w:rPr>
-          <w:rFonts w:hint="eastAsia"/>
-        </w:rPr>
         <w:t>请求数据</w:t>
       </w:r>
     </w:p>
@@ -888,6 +1002,7 @@
         <w:rPr>
           <w:rFonts w:hint="eastAsia"/>
         </w:rPr>
+        <w:lastRenderedPageBreak/>
         <w:t xml:space="preserve">        Request</w:t>
       </w:r>
       <w:r>
@@ -944,16 +1059,12 @@
         </w:rPr>
         <w:t>以下针对所有功能进行数据规定：</w:t>
       </w:r>
-      <w:r>
-        <w:t xml:space="preserve">   </w:t>
-      </w:r>
-    </w:p>
-    <w:p>
-      <w:r>
-        <w:rPr>
-          <w:rFonts w:hint="eastAsia"/>
-        </w:rPr>
-        <w:lastRenderedPageBreak/>
+    </w:p>
+    <w:p>
+      <w:r>
+        <w:rPr>
+          <w:rFonts w:hint="eastAsia"/>
+        </w:rPr>
         <w:t xml:space="preserve">    1.  </w:t>
       </w:r>
       <w:r>
@@ -968,12 +1079,6 @@
         <w:rPr>
           <w:rFonts w:hint="eastAsia"/>
         </w:rPr>
-        <w:t xml:space="preserve">       </w:t>
-      </w:r>
-      <w:r>
-        <w:rPr>
-          <w:rFonts w:hint="eastAsia"/>
-        </w:rPr>
         <w:t xml:space="preserve">   Client </w:t>
       </w:r>
       <w:r>
@@ -986,24 +1091,12 @@
         <w:rPr>
           <w:rFonts w:hint="eastAsia"/>
         </w:rPr>
-        <w:t xml:space="preserve"> </w:t>
-      </w:r>
-      <w:r>
-        <w:rPr>
-          <w:rFonts w:hint="eastAsia"/>
-        </w:rPr>
         <w:t>格式如下：</w:t>
       </w:r>
       <w:r>
         <w:rPr>
           <w:rFonts w:hint="eastAsia"/>
         </w:rPr>
-        <w:t xml:space="preserve"> </w:t>
-      </w:r>
-      <w:r>
-        <w:rPr>
-          <w:rFonts w:hint="eastAsia"/>
-        </w:rPr>
         <w:t xml:space="preserve">Request </w:t>
       </w:r>
       <w:r>
@@ -1030,13 +1123,7 @@
         <w:rPr>
           <w:rFonts w:hint="eastAsia"/>
         </w:rPr>
-        <w:t>返回是否密码</w:t>
-      </w:r>
-      <w:r>
-        <w:rPr>
-          <w:rFonts w:hint="eastAsia"/>
-        </w:rPr>
-        <w:t xml:space="preserve"> </w:t>
+        <w:t>返回</w:t>
       </w:r>
       <w:r>
         <w:rPr>
@@ -1092,12 +1179,6 @@
         <w:rPr>
           <w:rFonts w:hint="eastAsia"/>
         </w:rPr>
-        <w:t xml:space="preserve">        </w:t>
-      </w:r>
-      <w:r>
-        <w:rPr>
-          <w:rFonts w:hint="eastAsia"/>
-        </w:rPr>
         <w:t>例如：</w:t>
       </w:r>
     </w:p>
@@ -1127,12 +1208,6 @@
           <w:rFonts w:hint="eastAsia"/>
         </w:rPr>
         <w:t>Login</w:t>
-      </w:r>
-      <w:r>
-        <w:rPr>
-          <w:rFonts w:hint="eastAsia"/>
-        </w:rPr>
-        <w:t xml:space="preserve"> </w:t>
       </w:r>
     </w:p>
     <w:p>
@@ -1345,24 +1420,6 @@
         <w:rPr>
           <w:rFonts w:hint="eastAsia"/>
         </w:rPr>
-        <w:t xml:space="preserve">  </w:t>
-      </w:r>
-      <w:r>
-        <w:rPr>
-          <w:rFonts w:hint="eastAsia"/>
-        </w:rPr>
-        <w:t xml:space="preserve">  </w:t>
-      </w:r>
-      <w:r>
-        <w:rPr>
-          <w:rFonts w:hint="eastAsia"/>
-        </w:rPr>
-        <w:t xml:space="preserve">      </w:t>
-      </w:r>
-      <w:r>
-        <w:rPr>
-          <w:rFonts w:hint="eastAsia"/>
-        </w:rPr>
         <w:t xml:space="preserve">   Confirm</w:t>
       </w:r>
       <w:r>
@@ -1399,14 +1456,7 @@
         <w:t>…</w:t>
       </w:r>
     </w:p>
-    <w:p>
-      <w:r>
-        <w:rPr>
-          <w:rFonts w:hint="eastAsia"/>
-        </w:rPr>
-        <w:t xml:space="preserve">                    </w:t>
-      </w:r>
-    </w:p>
+    <w:p/>
     <w:p>
       <w:r>
         <w:rPr>
@@ -1616,6 +1666,9 @@
     <w:p>
       <w:pPr>
         <w:ind w:firstLine="420"/>
+        <w:rPr>
+          <w:rFonts w:hint="eastAsia"/>
+        </w:rPr>
       </w:pPr>
       <w:r>
         <w:rPr>
@@ -1637,6 +1690,53 @@
       </w:r>
     </w:p>
     <w:p>
+      <w:pPr>
+        <w:ind w:firstLine="420"/>
+      </w:pPr>
+      <w:r>
+        <w:rPr>
+          <w:rFonts w:hint="eastAsia"/>
+        </w:rPr>
+        <w:t>Parameter</w:t>
+      </w:r>
+      <w:r>
+        <w:rPr>
+          <w:rFonts w:hint="eastAsia"/>
+        </w:rPr>
+        <w:t>的单位为</w:t>
+      </w:r>
+      <w:r>
+        <w:rPr>
+          <w:rFonts w:hint="eastAsia"/>
+        </w:rPr>
+        <w:t>Byte,</w:t>
+      </w:r>
+      <w:r>
+        <w:rPr>
+          <w:rFonts w:hint="eastAsia"/>
+        </w:rPr>
+        <w:t>如果要设置为</w:t>
+      </w:r>
+      <w:r>
+        <w:rPr>
+          <w:rFonts w:hint="eastAsia"/>
+        </w:rPr>
+        <w:t>5M:</w:t>
+      </w:r>
+      <w:r>
+        <w:rPr>
+          <w:rFonts w:hint="eastAsia"/>
+        </w:rPr>
+        <w:t xml:space="preserve"> </w:t>
+      </w:r>
+      <w:r>
+        <w:rPr>
+          <w:rFonts w:hint="eastAsia"/>
+        </w:rPr>
+        <w:t>Request|DataLimit|5000000</w:t>
+      </w:r>
+    </w:p>
+    <w:p>
       <w:r>
         <w:rPr>
           <w:rFonts w:hint="eastAsia"/>
@@ -1692,6 +1792,9 @@
     <w:p>
       <w:pPr>
         <w:ind w:firstLine="420"/>
+        <w:rPr>
+          <w:rFonts w:hint="eastAsia"/>
+        </w:rPr>
       </w:pPr>
       <w:r>
         <w:rPr>
@@ -1731,6 +1834,35 @@
       </w:r>
     </w:p>
     <w:p>
+      <w:pPr>
+        <w:ind w:firstLine="420"/>
+      </w:pPr>
+      <w:r>
+        <w:rPr>
+          <w:rFonts w:hint="eastAsia"/>
+        </w:rPr>
+        <w:t>Limit data</w:t>
+      </w:r>
+      <w:r>
+        <w:rPr>
+          <w:rFonts w:hint="eastAsia"/>
+        </w:rPr>
+        <w:t>为</w:t>
+      </w:r>
+      <w:r>
+        <w:rPr>
+          <w:rFonts w:hint="eastAsia"/>
+        </w:rPr>
+        <w:t>-1</w:t>
+      </w:r>
+      <w:r>
+        <w:rPr>
+          <w:rFonts w:hint="eastAsia"/>
+        </w:rPr>
+        <w:t>表示没有设置限制</w:t>
+      </w:r>
+    </w:p>
+    <w:p>
       <w:r>
         <w:rPr>
           <w:rFonts w:hint="eastAsia"/>
@@ -1741,13 +1873,67 @@
         <w:rPr>
           <w:rFonts w:hint="eastAsia"/>
         </w:rPr>
+        <w:t>网络制式设置</w:t>
+      </w:r>
+    </w:p>
+    <w:p>
+      <w:pPr>
+        <w:ind w:firstLine="420"/>
+      </w:pPr>
+      <w:r>
+        <w:rPr>
+          <w:rFonts w:hint="eastAsia"/>
+        </w:rPr>
+        <w:t>Client</w:t>
+      </w:r>
+    </w:p>
+    <w:p>
+      <w:pPr>
+        <w:ind w:firstLine="420"/>
+        <w:rPr>
+          <w:rFonts w:hint="eastAsia"/>
+        </w:rPr>
+      </w:pPr>
+      <w:r>
+        <w:rPr>
+          <w:rFonts w:hint="eastAsia"/>
+        </w:rPr>
+        <w:t xml:space="preserve">  Request</w:t>
+      </w:r>
+      <w:r>
+        <w:rPr>
+          <w:rFonts w:hint="eastAsia"/>
+        </w:rPr>
+        <w:t xml:space="preserve"> | </w:t>
+      </w:r>
+      <w:r>
+        <w:t>SetNetworkType</w:t>
+      </w:r>
+      <w:r>
+        <w:rPr>
+          <w:rFonts w:hint="eastAsia"/>
+        </w:rPr>
         <w:t xml:space="preserve"> </w:t>
       </w:r>
       <w:r>
         <w:rPr>
           <w:rFonts w:hint="eastAsia"/>
         </w:rPr>
-        <w:t>网络制式设置</w:t>
+        <w:t>| parameter</w:t>
+      </w:r>
+    </w:p>
+    <w:p>
+      <w:pPr>
+        <w:ind w:firstLine="420"/>
+        <w:rPr>
+          <w:rFonts w:hint="eastAsia"/>
+        </w:rPr>
+      </w:pPr>
+      <w:r>
+        <w:rPr>
+          <w:rFonts w:hint="eastAsia"/>
+        </w:rPr>
+        <w:t>获取网络制式</w:t>
       </w:r>
     </w:p>
     <w:p>
@@ -1764,30 +1950,65 @@
     <w:p>
       <w:pPr>
         <w:ind w:firstLine="420"/>
-      </w:pPr>
-      <w:r>
-        <w:rPr>
-          <w:rFonts w:hint="eastAsia"/>
-        </w:rPr>
-        <w:t xml:space="preserve">  Request</w:t>
-      </w:r>
-      <w:r>
-        <w:rPr>
-          <w:rFonts w:hint="eastAsia"/>
-        </w:rPr>
-        <w:t xml:space="preserve"> | NetworkTyp</w:t>
-      </w:r>
-      <w:r>
-        <w:rPr>
-          <w:rFonts w:hint="eastAsia"/>
-        </w:rPr>
-        <w:t>e</w:t>
-      </w:r>
-      <w:r>
-        <w:rPr>
-          <w:rFonts w:hint="eastAsia"/>
-        </w:rPr>
-        <w:t xml:space="preserve"> | parameter</w:t>
+        <w:rPr>
+          <w:rFonts w:hint="eastAsia"/>
+        </w:rPr>
+      </w:pPr>
+      <w:r>
+        <w:rPr>
+          <w:rFonts w:hint="eastAsia"/>
+        </w:rPr>
+        <w:t xml:space="preserve">  Request | G</w:t>
+      </w:r>
+      <w:r>
+        <w:t>etNetworkType</w:t>
+      </w:r>
+    </w:p>
+    <w:p>
+      <w:pPr>
+        <w:ind w:firstLine="420"/>
+        <w:rPr>
+          <w:rFonts w:hint="eastAsia"/>
+        </w:rPr>
+      </w:pPr>
+      <w:r>
+        <w:rPr>
+          <w:rFonts w:hint="eastAsia"/>
+        </w:rPr>
+        <w:lastRenderedPageBreak/>
+        <w:t>Service</w:t>
+      </w:r>
+    </w:p>
+    <w:p>
+      <w:pPr>
+        <w:ind w:firstLine="420"/>
+      </w:pPr>
+      <w:r>
+        <w:rPr>
+          <w:rFonts w:hint="eastAsia"/>
+        </w:rPr>
+        <w:t xml:space="preserve">   Confirm|</w:t>
+      </w:r>
+      <w:r>
+        <w:rPr>
+          <w:rFonts w:hint="eastAsia"/>
+        </w:rPr>
+        <w:t xml:space="preserve"> </w:t>
+      </w:r>
+      <w:r>
+        <w:rPr>
+          <w:rFonts w:hint="eastAsia"/>
+        </w:rPr>
+        <w:t>G</w:t>
+      </w:r>
+      <w:r>
+        <w:t>etNetworkType</w:t>
+      </w:r>
+      <w:r>
+        <w:rPr>
+          <w:rFonts w:hint="eastAsia"/>
+        </w:rPr>
+        <w:t>|networkType</w:t>
       </w:r>
     </w:p>
     <w:p>
@@ -1862,155 +2083,428 @@
         <w:ind w:firstLine="420"/>
       </w:pPr>
       <w:r>
+        <w:t>NETWORK_MODE_EVDO_NO_CDMA   = 6; /* EvDo only */</w:t>
+      </w:r>
+    </w:p>
+    <w:p>
+      <w:pPr>
+        <w:ind w:firstLine="420"/>
+      </w:pPr>
+      <w:r>
+        <w:t>NETWORK_MODE_GLOBAL         = 7; /* GSM/WCDMA, CDMA, and EvDo (auto mode, according to PRL) AVAILABLE Application Settings menu*/</w:t>
+      </w:r>
+    </w:p>
+    <w:p>
+      <w:pPr>
+        <w:ind w:firstLine="420"/>
+      </w:pPr>
+      <w:r>
+        <w:t>NETWORK_MODE_LTE_CDMA_EVDO  = 8; /* LTE, CDMA and EvDo */</w:t>
+      </w:r>
+    </w:p>
+    <w:p>
+      <w:pPr>
+        <w:ind w:firstLine="420"/>
+      </w:pPr>
+      <w:r>
+        <w:t>NETWORK_MODE_LTE_GSM_WCDMA  = 9; /* LTE, GSM/WCDMA */</w:t>
+      </w:r>
+    </w:p>
+    <w:p>
+      <w:pPr>
+        <w:ind w:firstLine="420"/>
+      </w:pPr>
+      <w:r>
+        <w:t>NETWORK_MODE_LTE_CDMA_EVDO_GSM_WCDMA = 10; /* LTE, CDMA, EvDo, GSM/WCDMA */</w:t>
+      </w:r>
+    </w:p>
+    <w:p>
+      <w:pPr>
+        <w:ind w:firstLine="420"/>
+      </w:pPr>
+      <w:r>
+        <w:t>NETWORK_MODE_LTE_ONLY       = 11; /* LTE Only mode. */</w:t>
+      </w:r>
+    </w:p>
+    <w:p>
+      <w:pPr>
+        <w:ind w:firstLine="420"/>
+      </w:pPr>
+      <w:r>
+        <w:t>NETWORK_MODE_LTE_WCDMA      = 12; /* LTE/WCDMA */</w:t>
+      </w:r>
+    </w:p>
+    <w:p>
+      <w:pPr>
+        <w:ind w:firstLine="420"/>
+      </w:pPr>
+      <w:r>
+        <w:t>NETWORK_MODE_TDSCDMA_ONLY            = 13; /* TD-SCDMA only */</w:t>
+      </w:r>
+    </w:p>
+    <w:p>
+      <w:pPr>
+        <w:ind w:firstLine="420"/>
+      </w:pPr>
+      <w:r>
+        <w:t>NETWORK_MODE_TDSCDMA_WCDMA           = 14; /* TD-SCDMA and WCDMA */</w:t>
+      </w:r>
+    </w:p>
+    <w:p>
+      <w:pPr>
+        <w:ind w:firstLine="420"/>
+      </w:pPr>
+      <w:r>
+        <w:t>NETWORK_MODE_LTE_TDSCDMA             = 15; /* TD-SCDMA and LTE */</w:t>
+      </w:r>
+    </w:p>
+    <w:p>
+      <w:pPr>
+        <w:ind w:firstLine="420"/>
+      </w:pPr>
+      <w:r>
+        <w:t>NETWORK_MODE_TDSCDMA_GSM             = 16; /* TD-SCDMA and GSM */</w:t>
+      </w:r>
+    </w:p>
+    <w:p>
+      <w:pPr>
+        <w:ind w:firstLine="420"/>
+      </w:pPr>
+      <w:r>
+        <w:t>NETWORK_MODE_LTE_TDSCDMA_GSM         = 17; /* TD-SCDMA,GSM and LTE */</w:t>
+      </w:r>
+    </w:p>
+    <w:p>
+      <w:pPr>
+        <w:ind w:firstLine="420"/>
+      </w:pPr>
+      <w:r>
+        <w:t>NETWORK_MODE_TDSCDMA_GSM_WCDMA       = 18; /* TD-SCDMA, GSM/WCDMA */</w:t>
+      </w:r>
+    </w:p>
+    <w:p>
+      <w:pPr>
+        <w:ind w:firstLine="420"/>
+      </w:pPr>
+      <w:r>
+        <w:t>NETWORK_MODE_LTE_TDSCDMA_WCDMA       = 19; /* TD-SCDMA, WCDMA and LTE */</w:t>
+      </w:r>
+    </w:p>
+    <w:p>
+      <w:pPr>
+        <w:ind w:firstLine="420"/>
+      </w:pPr>
+      <w:r>
+        <w:t>NETWORK_MODE_LTE_TDSCDMA_GSM_WCDMA   = 20; /* TD-SCDMA, GSM/WCDMA and LTE */</w:t>
+      </w:r>
+    </w:p>
+    <w:p>
+      <w:pPr>
+        <w:ind w:firstLine="420"/>
+      </w:pPr>
+      <w:r>
+        <w:t>NETWORK_MODE_TDSCDMA_CDMA_EVDO_GSM_WCDMA  = 21; /*TD-SCDMA,EvDo,CDMA,GSM/WCDMA*/</w:t>
+      </w:r>
+    </w:p>
+    <w:p>
+      <w:pPr>
+        <w:ind w:firstLine="420"/>
+      </w:pPr>
+      <w:r>
+        <w:t>NETWORK_MODE_LTE_TDSCDMA_CDMA_EVDO_GSM_WCDMA = 22; /* TD-SCDMA/LTE/GSM/WCDMA, CDMA, and EvDo */</w:t>
+      </w:r>
+    </w:p>
+    <w:p>
+      <w:pPr>
+        <w:ind w:firstLine="420"/>
+      </w:pPr>
+    </w:p>
+    <w:p>
+      <w:r>
+        <w:rPr>
+          <w:rFonts w:hint="eastAsia"/>
+        </w:rPr>
+        <w:t>7.  APN</w:t>
+      </w:r>
+      <w:r>
+        <w:rPr>
+          <w:rFonts w:hint="eastAsia"/>
+        </w:rPr>
+        <w:t>设置（包括</w:t>
+      </w:r>
+      <w:r>
+        <w:rPr>
+          <w:rFonts w:hint="eastAsia"/>
+        </w:rPr>
+        <w:t>APN</w:t>
+      </w:r>
+      <w:r>
+        <w:rPr>
+          <w:rFonts w:hint="eastAsia"/>
+        </w:rPr>
+        <w:t>的显示和设置）</w:t>
+      </w:r>
+    </w:p>
+    <w:p>
+      <w:pPr>
+        <w:ind w:firstLine="420"/>
+      </w:pPr>
+      <w:r>
+        <w:rPr>
+          <w:rFonts w:hint="eastAsia"/>
+        </w:rPr>
+        <w:t>对于</w:t>
+      </w:r>
+      <w:r>
+        <w:rPr>
+          <w:rFonts w:hint="eastAsia"/>
+        </w:rPr>
+        <w:t xml:space="preserve"> APN</w:t>
+      </w:r>
+      <w:r>
+        <w:rPr>
+          <w:rFonts w:hint="eastAsia"/>
+        </w:rPr>
+        <w:t>显示：</w:t>
+      </w:r>
+    </w:p>
+    <w:p>
+      <w:pPr>
+        <w:ind w:firstLine="420"/>
+      </w:pPr>
+      <w:r>
+        <w:rPr>
+          <w:rFonts w:hint="eastAsia"/>
+        </w:rPr>
+        <w:t xml:space="preserve">   Client</w:t>
+      </w:r>
+      <w:r>
+        <w:rPr>
+          <w:rFonts w:hint="eastAsia"/>
+        </w:rPr>
+        <w:t>：</w:t>
+      </w:r>
+    </w:p>
+    <w:p>
+      <w:pPr>
+        <w:ind w:firstLine="420"/>
+      </w:pPr>
+      <w:r>
+        <w:rPr>
+          <w:rFonts w:hint="eastAsia"/>
+        </w:rPr>
+        <w:t xml:space="preserve">     Request|</w:t>
+      </w:r>
+      <w:r>
+        <w:rPr>
+          <w:rFonts w:hint="eastAsia"/>
+        </w:rPr>
+        <w:t>ApnS</w:t>
+      </w:r>
+      <w:r>
+        <w:rPr>
+          <w:rFonts w:hint="eastAsia"/>
+        </w:rPr>
+        <w:t xml:space="preserve">how </w:t>
+      </w:r>
+    </w:p>
+    <w:p>
+      <w:r>
+        <w:rPr>
+          <w:rFonts w:hint="eastAsia"/>
+        </w:rPr>
+        <w:t xml:space="preserve">       Service</w:t>
+      </w:r>
+      <w:r>
+        <w:rPr>
+          <w:rFonts w:hint="eastAsia"/>
+        </w:rPr>
+        <w:t>：</w:t>
+      </w:r>
+    </w:p>
+    <w:p>
+      <w:r>
+        <w:rPr>
+          <w:rFonts w:hint="eastAsia"/>
+        </w:rPr>
+        <w:t xml:space="preserve">         Confirm|ApnShow</w:t>
+      </w:r>
+      <w:r>
+        <w:rPr>
+          <w:rFonts w:hint="eastAsia"/>
+        </w:rPr>
+        <w:t>|</w:t>
+      </w:r>
+      <w:r>
+        <w:rPr>
+          <w:rFonts w:hint="eastAsia"/>
+        </w:rPr>
+        <w:t xml:space="preserve">apn </w:t>
+      </w:r>
+      <w:r>
+        <w:rPr>
+          <w:rFonts w:hint="eastAsia"/>
+        </w:rPr>
+        <w:t>name|apn|mcc|mnc|Security type</w:t>
+      </w:r>
+      <w:r>
+        <w:rPr>
+          <w:rFonts w:hint="eastAsia"/>
+        </w:rPr>
+        <w:t>|</w:t>
+      </w:r>
+      <w:r>
+        <w:rPr>
+          <w:rFonts w:hint="eastAsia"/>
+        </w:rPr>
+        <w:t>admin</w:t>
+      </w:r>
+      <w:r>
+        <w:rPr>
+          <w:rFonts w:hint="eastAsia"/>
+        </w:rPr>
+        <w:t>|</w:t>
+      </w:r>
+      <w:r>
+        <w:rPr>
+          <w:rFonts w:hint="eastAsia"/>
+        </w:rPr>
+        <w:t>password</w:t>
+      </w:r>
+      <w:r>
+        <w:rPr>
+          <w:rFonts w:hint="eastAsia"/>
+        </w:rPr>
+        <w:t>|</w:t>
+      </w:r>
+      <w:r>
+        <w:rPr>
+          <w:rFonts w:hint="eastAsia"/>
+        </w:rPr>
+        <w:t>apn name|apn|mcc|mnc|</w:t>
+      </w:r>
+      <w:r>
+        <w:rPr>
+          <w:rFonts w:hint="eastAsia"/>
+        </w:rPr>
+        <w:t>Auth type</w:t>
+      </w:r>
+      <w:r>
+        <w:rPr>
+          <w:rFonts w:hint="eastAsia"/>
+        </w:rPr>
+        <w:t>|</w:t>
+      </w:r>
+      <w:r>
+        <w:rPr>
+          <w:rFonts w:hint="eastAsia"/>
+        </w:rPr>
+        <w:t>username</w:t>
+      </w:r>
+      <w:r>
+        <w:rPr>
+          <w:rFonts w:hint="eastAsia"/>
+        </w:rPr>
+        <w:t>|</w:t>
+      </w:r>
+      <w:r>
+        <w:rPr>
+          <w:rFonts w:hint="eastAsia"/>
+        </w:rPr>
+        <w:t>password</w:t>
+      </w:r>
+    </w:p>
+    <w:p>
+      <w:r>
+        <w:rPr>
+          <w:rFonts w:hint="eastAsia"/>
+        </w:rPr>
+        <w:t>备注：第一个</w:t>
+      </w:r>
+      <w:r>
+        <w:rPr>
+          <w:rFonts w:hint="eastAsia"/>
+        </w:rPr>
+        <w:t>apn</w:t>
+      </w:r>
+      <w:r>
+        <w:rPr>
+          <w:rFonts w:hint="eastAsia"/>
+        </w:rPr>
+        <w:t>为当前选择的</w:t>
+      </w:r>
+      <w:r>
+        <w:rPr>
+          <w:rFonts w:hint="eastAsia"/>
+        </w:rPr>
+        <w:t>apn</w:t>
+      </w:r>
+    </w:p>
+    <w:p/>
+    <w:p>
+      <w:r>
+        <w:rPr>
+          <w:rFonts w:hint="eastAsia"/>
+        </w:rPr>
+        <w:t>修改当前使用的</w:t>
+      </w:r>
+      <w:r>
+        <w:rPr>
+          <w:rFonts w:hint="eastAsia"/>
+        </w:rPr>
+        <w:t>apn</w:t>
+      </w:r>
+    </w:p>
+    <w:p>
+      <w:pPr>
+        <w:ind w:firstLine="420"/>
+      </w:pPr>
+      <w:r>
+        <w:rPr>
+          <w:rFonts w:hint="eastAsia"/>
+        </w:rPr>
         <w:lastRenderedPageBreak/>
-        <w:t>NETWORK_MODE_EVDO_NO_CDMA   = 6; /* EvDo only */</w:t>
-      </w:r>
-    </w:p>
-    <w:p>
-      <w:pPr>
-        <w:ind w:firstLine="420"/>
-      </w:pPr>
-      <w:r>
-        <w:t>NETWORK_MODE_GLOBAL         = 7; /* GSM/WCDMA, CDMA, and EvDo (auto mode, according to PRL) AVAILABLE Application Settings menu*/</w:t>
-      </w:r>
-    </w:p>
-    <w:p>
-      <w:pPr>
-        <w:ind w:firstLine="420"/>
-      </w:pPr>
-      <w:r>
-        <w:t>NETWORK_MODE_LTE_CDMA_EVDO  = 8; /* LTE, CDMA and EvDo */</w:t>
-      </w:r>
-    </w:p>
-    <w:p>
-      <w:pPr>
-        <w:ind w:firstLine="420"/>
-      </w:pPr>
-      <w:r>
-        <w:t>NETWORK_MODE_LTE_GSM_WCDMA  = 9; /* LTE, GSM/WCDMA */</w:t>
-      </w:r>
-    </w:p>
-    <w:p>
-      <w:pPr>
-        <w:ind w:firstLine="420"/>
-      </w:pPr>
-      <w:r>
-        <w:t>NETWORK_MODE_LTE_CDMA_EVDO_GSM_WCDMA = 10; /* LTE, CDMA, EvDo, GSM/WCDMA */</w:t>
-      </w:r>
-    </w:p>
-    <w:p>
-      <w:pPr>
-        <w:ind w:firstLine="420"/>
-      </w:pPr>
-      <w:r>
-        <w:t>NETWORK_MODE_LTE_ONLY       = 11; /* LTE Only mode. */</w:t>
-      </w:r>
-    </w:p>
-    <w:p>
-      <w:pPr>
-        <w:ind w:firstLine="420"/>
-      </w:pPr>
-      <w:r>
-        <w:t>NETWORK_MODE_LTE_WCDMA      = 12; /* LTE/WCDMA */</w:t>
-      </w:r>
-    </w:p>
-    <w:p>
-      <w:pPr>
-        <w:ind w:firstLine="420"/>
-      </w:pPr>
-      <w:r>
-        <w:t>NETWORK_MODE_TDSCDMA_ONLY            = 13; /* TD-SCDMA only */</w:t>
-      </w:r>
-    </w:p>
-    <w:p>
-      <w:pPr>
-        <w:ind w:firstLine="420"/>
-      </w:pPr>
-      <w:r>
-        <w:t>NETWORK_MODE_TDSCDMA_WCDMA           = 14; /* TD-SCDMA and WCDMA */</w:t>
-      </w:r>
-    </w:p>
-    <w:p>
-      <w:pPr>
-        <w:ind w:firstLine="420"/>
-      </w:pPr>
-      <w:r>
-        <w:t>NETWORK_MODE_LTE_TDSCDMA             = 15; /* TD-SCDMA and LTE */</w:t>
-      </w:r>
-    </w:p>
-    <w:p>
-      <w:pPr>
-        <w:ind w:firstLine="420"/>
-      </w:pPr>
-      <w:r>
-        <w:t>NETWORK_MODE_TDSCDMA_GSM             = 16; /* TD-SCDMA and GSM */</w:t>
-      </w:r>
-    </w:p>
-    <w:p>
-      <w:pPr>
-        <w:ind w:firstLine="420"/>
-      </w:pPr>
-      <w:r>
-        <w:t>NETWORK_MODE_LTE_TDSCDMA_GSM         = 17; /* TD-SCDMA,GSM and LTE */</w:t>
-      </w:r>
-    </w:p>
-    <w:p>
-      <w:pPr>
-        <w:ind w:firstLine="420"/>
-      </w:pPr>
-      <w:r>
-        <w:t>NETWORK_MODE_TDSCDMA_GSM_WCDMA       = 18; /* TD-SCDMA, GSM/WCDMA */</w:t>
-      </w:r>
-    </w:p>
-    <w:p>
-      <w:pPr>
-        <w:ind w:firstLine="420"/>
-      </w:pPr>
-      <w:r>
-        <w:t>NETWORK_MODE_LTE_TDSCDMA_WCDMA       = 19; /* TD-SCDMA, WCDMA and LTE */</w:t>
-      </w:r>
-    </w:p>
-    <w:p>
-      <w:pPr>
-        <w:ind w:firstLine="420"/>
-      </w:pPr>
-      <w:r>
-        <w:t>NETWORK_MODE_LTE_TDSCDMA_GSM_WCDMA   = 20; /* TD-SCDMA, GSM/WCDMA and LTE */</w:t>
-      </w:r>
-    </w:p>
-    <w:p>
-      <w:pPr>
-        <w:ind w:firstLine="420"/>
-      </w:pPr>
-      <w:r>
-        <w:t>NETWORK_MODE_TDSCDMA_CDMA_EVDO_GSM_WCDMA  = 21; /*TD-SCDMA,EvDo,CDMA,GSM/WCDMA*/</w:t>
-      </w:r>
-    </w:p>
-    <w:p>
-      <w:pPr>
-        <w:ind w:firstLine="420"/>
-      </w:pPr>
-      <w:r>
-        <w:t>NETWORK_MODE_LTE_TDSCDMA_CDMA_EVDO_GSM_WCDMA = 22; /* TD-SCDMA/LTE/GSM/WCDMA, CDMA, and EvDo */</w:t>
-      </w:r>
-    </w:p>
-    <w:p>
-      <w:pPr>
-        <w:ind w:firstLine="420"/>
-      </w:pPr>
-    </w:p>
-    <w:p>
-      <w:r>
-        <w:rPr>
-          <w:rFonts w:hint="eastAsia"/>
-        </w:rPr>
-        <w:t>7.  APN</w:t>
-      </w:r>
-      <w:r>
-        <w:rPr>
-          <w:rFonts w:hint="eastAsia"/>
-        </w:rPr>
-        <w:t>设置（包括</w:t>
+        <w:t xml:space="preserve">   Client:</w:t>
+      </w:r>
+    </w:p>
+    <w:p>
+      <w:pPr>
+        <w:ind w:firstLine="420"/>
+      </w:pPr>
+      <w:r>
+        <w:rPr>
+          <w:rFonts w:hint="eastAsia"/>
+        </w:rPr>
+        <w:t xml:space="preserve">     Request|</w:t>
+      </w:r>
+      <w:r>
+        <w:rPr>
+          <w:rFonts w:hint="eastAsia"/>
+        </w:rPr>
+        <w:t>ApnChange</w:t>
+      </w:r>
+      <w:r>
+        <w:rPr>
+          <w:rFonts w:hint="eastAsia"/>
+        </w:rPr>
+        <w:t>|</w:t>
+      </w:r>
+      <w:r>
+        <w:rPr>
+          <w:rFonts w:hint="eastAsia"/>
+        </w:rPr>
+        <w:t>apn</w:t>
+      </w:r>
+    </w:p>
+    <w:p>
+      <w:pPr>
+        <w:ind w:firstLine="420"/>
+      </w:pPr>
+      <w:r>
+        <w:rPr>
+          <w:rFonts w:hint="eastAsia"/>
+        </w:rPr>
+        <w:t>新增</w:t>
       </w:r>
       <w:r>
         <w:rPr>
@@ -2018,28 +2512,281 @@
         </w:rPr>
         <w:t>APN</w:t>
       </w:r>
-      <w:r>
-        <w:rPr>
-          <w:rFonts w:hint="eastAsia"/>
-        </w:rPr>
-        <w:t>的显示和设置）</w:t>
-      </w:r>
-    </w:p>
-    <w:p>
-      <w:pPr>
-        <w:ind w:firstLine="420"/>
-      </w:pPr>
-      <w:r>
-        <w:rPr>
-          <w:rFonts w:hint="eastAsia"/>
-        </w:rPr>
-        <w:t>对于</w:t>
-      </w:r>
-      <w:r>
-        <w:rPr>
-          <w:rFonts w:hint="eastAsia"/>
-        </w:rPr>
-        <w:t xml:space="preserve"> APN</w:t>
+    </w:p>
+    <w:p>
+      <w:pPr>
+        <w:ind w:firstLine="420"/>
+      </w:pPr>
+      <w:r>
+        <w:rPr>
+          <w:rFonts w:hint="eastAsia"/>
+        </w:rPr>
+        <w:t xml:space="preserve">   Client:</w:t>
+      </w:r>
+    </w:p>
+    <w:p>
+      <w:r>
+        <w:rPr>
+          <w:rFonts w:hint="eastAsia"/>
+        </w:rPr>
+        <w:t xml:space="preserve">     Request | ApnAdd | </w:t>
+      </w:r>
+      <w:r>
+        <w:rPr>
+          <w:rFonts w:hint="eastAsia"/>
+        </w:rPr>
+        <w:t>apn name|apn|mcc|mnc</w:t>
+      </w:r>
+      <w:r>
+        <w:rPr>
+          <w:rFonts w:hint="eastAsia"/>
+        </w:rPr>
+        <w:t>|Auth type|username|password</w:t>
+      </w:r>
+    </w:p>
+    <w:p>
+      <w:pPr>
+        <w:ind w:firstLine="420"/>
+      </w:pPr>
+      <w:r>
+        <w:rPr>
+          <w:rFonts w:hint="eastAsia"/>
+        </w:rPr>
+        <w:t>备注：授权方式在传输过程中采用数字，对应关系如下，如果没有设置，其值为空</w:t>
+      </w:r>
+    </w:p>
+    <w:p>
+      <w:pPr>
+        <w:ind w:firstLine="420"/>
+      </w:pPr>
+      <w:r>
+        <w:rPr>
+          <w:rFonts w:hint="eastAsia"/>
+        </w:rPr>
+        <w:t>0</w:t>
+      </w:r>
+      <w:r>
+        <w:rPr>
+          <w:rFonts w:hint="eastAsia"/>
+        </w:rPr>
+        <w:t>：</w:t>
+      </w:r>
+      <w:r>
+        <w:rPr>
+          <w:rFonts w:hint="eastAsia"/>
+        </w:rPr>
+        <w:t>None  1: PAP 2: CHAP  3:PAP or CHAP</w:t>
+      </w:r>
+    </w:p>
+    <w:p>
+      <w:r>
+        <w:rPr>
+          <w:rFonts w:hint="eastAsia"/>
+        </w:rPr>
+        <w:t xml:space="preserve">8.  WIFI </w:t>
+      </w:r>
+      <w:r>
+        <w:rPr>
+          <w:rFonts w:hint="eastAsia"/>
+        </w:rPr>
+        <w:t>设置</w:t>
+      </w:r>
+      <w:r>
+        <w:rPr>
+          <w:rFonts w:hint="eastAsia"/>
+        </w:rPr>
+        <w:t>：</w:t>
+      </w:r>
+    </w:p>
+    <w:p>
+      <w:pPr>
+        <w:ind w:firstLine="405"/>
+      </w:pPr>
+      <w:r>
+        <w:rPr>
+          <w:rFonts w:hint="eastAsia"/>
+        </w:rPr>
+        <w:t>说明一下：</w:t>
+      </w:r>
+      <w:r>
+        <w:rPr>
+          <w:rFonts w:hint="eastAsia"/>
+        </w:rPr>
+        <w:t xml:space="preserve">SSID show or hide </w:t>
+      </w:r>
+      <w:r>
+        <w:rPr>
+          <w:rFonts w:hint="eastAsia"/>
+        </w:rPr>
+        <w:t>填写</w:t>
+      </w:r>
+      <w:r>
+        <w:rPr>
+          <w:rFonts w:hint="eastAsia"/>
+        </w:rPr>
+        <w:t xml:space="preserve"> false </w:t>
+      </w:r>
+      <w:r>
+        <w:rPr>
+          <w:rFonts w:hint="eastAsia"/>
+        </w:rPr>
+        <w:t>或者</w:t>
+      </w:r>
+      <w:r>
+        <w:rPr>
+          <w:rFonts w:hint="eastAsia"/>
+        </w:rPr>
+        <w:t xml:space="preserve"> true </w:t>
+      </w:r>
+      <w:r>
+        <w:rPr>
+          <w:rFonts w:hint="eastAsia"/>
+        </w:rPr>
+        <w:t>来表示显示或隐藏</w:t>
+      </w:r>
+    </w:p>
+    <w:p>
+      <w:pPr>
+        <w:ind w:firstLine="405"/>
+      </w:pPr>
+      <w:r>
+        <w:rPr>
+          <w:rFonts w:hint="eastAsia"/>
+        </w:rPr>
+        <w:t xml:space="preserve">Security mode </w:t>
+      </w:r>
+      <w:r>
+        <w:rPr>
+          <w:rFonts w:hint="eastAsia"/>
+        </w:rPr>
+        <w:t>填写</w:t>
+      </w:r>
+      <w:r>
+        <w:rPr>
+          <w:rFonts w:hint="eastAsia"/>
+        </w:rPr>
+        <w:t xml:space="preserve"> 0,1,2 </w:t>
+      </w:r>
+      <w:r>
+        <w:rPr>
+          <w:rFonts w:hint="eastAsia"/>
+        </w:rPr>
+        <w:t>表示三种模式，</w:t>
+      </w:r>
+      <w:r>
+        <w:rPr>
+          <w:rFonts w:hint="eastAsia"/>
+        </w:rPr>
+        <w:t xml:space="preserve">0 </w:t>
+      </w:r>
+      <w:r>
+        <w:rPr>
+          <w:rFonts w:hint="eastAsia"/>
+        </w:rPr>
+        <w:t>表示</w:t>
+      </w:r>
+      <w:r>
+        <w:rPr>
+          <w:rFonts w:hint="eastAsia"/>
+        </w:rPr>
+        <w:t xml:space="preserve">open </w:t>
+      </w:r>
+      <w:r>
+        <w:rPr>
+          <w:rFonts w:hint="eastAsia"/>
+        </w:rPr>
+        <w:t>，</w:t>
+      </w:r>
+      <w:r>
+        <w:rPr>
+          <w:rFonts w:hint="eastAsia"/>
+        </w:rPr>
+        <w:t xml:space="preserve"> 1 </w:t>
+      </w:r>
+      <w:r>
+        <w:rPr>
+          <w:rFonts w:hint="eastAsia"/>
+        </w:rPr>
+        <w:t>表示</w:t>
+      </w:r>
+      <w:r>
+        <w:t>WPA_PSK</w:t>
+      </w:r>
+      <w:r>
+        <w:rPr>
+          <w:rFonts w:hint="eastAsia"/>
+        </w:rPr>
+        <w:t>，</w:t>
+      </w:r>
+      <w:r>
+        <w:rPr>
+          <w:rFonts w:hint="eastAsia"/>
+        </w:rPr>
+        <w:t xml:space="preserve">2 </w:t>
+      </w:r>
+      <w:r>
+        <w:rPr>
+          <w:rFonts w:hint="eastAsia"/>
+        </w:rPr>
+        <w:t>表示</w:t>
+      </w:r>
+      <w:r>
+        <w:t>WPA_PSK</w:t>
+      </w:r>
+      <w:r>
+        <w:rPr>
+          <w:rFonts w:hint="eastAsia"/>
+        </w:rPr>
+        <w:t>2</w:t>
+      </w:r>
+    </w:p>
+    <w:p>
+      <w:pPr>
+        <w:ind w:firstLine="405"/>
+      </w:pPr>
+      <w:r>
+        <w:t>M</w:t>
+      </w:r>
+      <w:r>
+        <w:rPr>
+          <w:rFonts w:hint="eastAsia"/>
+        </w:rPr>
+        <w:t xml:space="preserve">ax customer </w:t>
+      </w:r>
+      <w:r>
+        <w:rPr>
+          <w:rFonts w:hint="eastAsia"/>
+        </w:rPr>
+        <w:t>填写阿拉伯数字，只能填写</w:t>
+      </w:r>
+      <w:r>
+        <w:rPr>
+          <w:rFonts w:hint="eastAsia"/>
+        </w:rPr>
+        <w:t>1</w:t>
+      </w:r>
+      <w:r>
+        <w:rPr>
+          <w:rFonts w:hint="eastAsia"/>
+        </w:rPr>
+        <w:t>到</w:t>
+      </w:r>
+      <w:r>
+        <w:rPr>
+          <w:rFonts w:hint="eastAsia"/>
+        </w:rPr>
+        <w:t>9</w:t>
+      </w:r>
+    </w:p>
+    <w:p>
+      <w:pPr>
+        <w:ind w:firstLine="420"/>
+      </w:pPr>
+      <w:r>
+        <w:rPr>
+          <w:rFonts w:hint="eastAsia"/>
+        </w:rPr>
+        <w:t xml:space="preserve">WIFI </w:t>
       </w:r>
       <w:r>
         <w:rPr>
@@ -2079,21 +2826,63 @@
         <w:rPr>
           <w:rFonts w:hint="eastAsia"/>
         </w:rPr>
-        <w:t>ApnS</w:t>
-      </w:r>
-      <w:r>
-        <w:rPr>
-          <w:rFonts w:hint="eastAsia"/>
-        </w:rPr>
-        <w:t xml:space="preserve">how </w:t>
-      </w:r>
-    </w:p>
-    <w:p>
-      <w:r>
-        <w:rPr>
-          <w:rFonts w:hint="eastAsia"/>
-        </w:rPr>
-        <w:t xml:space="preserve">       Service</w:t>
+        <w:t>WIFIShow</w:t>
+      </w:r>
+    </w:p>
+    <w:p>
+      <w:pPr>
+        <w:ind w:firstLine="420"/>
+      </w:pPr>
+      <w:r>
+        <w:rPr>
+          <w:rFonts w:hint="eastAsia"/>
+        </w:rPr>
+        <w:t xml:space="preserve">   Service:</w:t>
+      </w:r>
+    </w:p>
+    <w:p>
+      <w:pPr>
+        <w:ind w:firstLine="420"/>
+      </w:pPr>
+      <w:r>
+        <w:rPr>
+          <w:rFonts w:hint="eastAsia"/>
+        </w:rPr>
+        <w:t xml:space="preserve">     Confirm|WIFIShow|SSID|SSID show or hide|security mode|password|</w:t>
+      </w:r>
+      <w:r>
+        <w:rPr>
+          <w:rFonts w:hint="eastAsia"/>
+        </w:rPr>
+        <w:t>max customer number</w:t>
+      </w:r>
+    </w:p>
+    <w:p>
+      <w:pPr>
+        <w:ind w:firstLine="420"/>
+      </w:pPr>
+      <w:r>
+        <w:rPr>
+          <w:rFonts w:hint="eastAsia"/>
+        </w:rPr>
+        <w:t xml:space="preserve">WIFI </w:t>
+      </w:r>
+      <w:r>
+        <w:rPr>
+          <w:rFonts w:hint="eastAsia"/>
+        </w:rPr>
+        <w:t>设置：</w:t>
+      </w:r>
+    </w:p>
+    <w:p>
+      <w:pPr>
+        <w:ind w:firstLine="420"/>
+      </w:pPr>
+      <w:r>
+        <w:rPr>
+          <w:rFonts w:hint="eastAsia"/>
+        </w:rPr>
+        <w:t xml:space="preserve">   Client</w:t>
       </w:r>
       <w:r>
         <w:rPr>
@@ -2103,159 +2892,50 @@
       </w:r>
     </w:p>
     <w:p>
-      <w:r>
-        <w:rPr>
-          <w:rFonts w:hint="eastAsia"/>
-        </w:rPr>
-        <w:t xml:space="preserve">         Confirm|ApnShow</w:t>
-      </w:r>
-      <w:r>
-        <w:rPr>
-          <w:rFonts w:hint="eastAsia"/>
-        </w:rPr>
-        <w:t>|</w:t>
-      </w:r>
-      <w:r>
-        <w:rPr>
-          <w:rFonts w:hint="eastAsia"/>
-        </w:rPr>
-        <w:t xml:space="preserve">apn </w:t>
-      </w:r>
-      <w:r>
-        <w:rPr>
-          <w:rFonts w:hint="eastAsia"/>
-        </w:rPr>
-        <w:t>name|apn|mcc|mnc|Security type</w:t>
-      </w:r>
-      <w:r>
-        <w:rPr>
-          <w:rFonts w:hint="eastAsia"/>
-        </w:rPr>
-        <w:t>|</w:t>
-      </w:r>
-      <w:r>
-        <w:rPr>
-          <w:rFonts w:hint="eastAsia"/>
-        </w:rPr>
-        <w:t>admin</w:t>
-      </w:r>
-      <w:r>
-        <w:rPr>
-          <w:rFonts w:hint="eastAsia"/>
-        </w:rPr>
-        <w:t>|</w:t>
-      </w:r>
-      <w:r>
-        <w:rPr>
-          <w:rFonts w:hint="eastAsia"/>
-        </w:rPr>
-        <w:t>password</w:t>
-      </w:r>
-      <w:r>
-        <w:rPr>
-          <w:rFonts w:hint="eastAsia"/>
-        </w:rPr>
-        <w:t>|</w:t>
-      </w:r>
-      <w:r>
-        <w:rPr>
-          <w:rFonts w:hint="eastAsia"/>
-        </w:rPr>
-        <w:t>apn name|apn|mcc|mnc|</w:t>
-      </w:r>
-      <w:r>
-        <w:rPr>
-          <w:rFonts w:hint="eastAsia"/>
-        </w:rPr>
-        <w:t>鉴权方式</w:t>
-      </w:r>
-      <w:r>
-        <w:rPr>
-          <w:rFonts w:hint="eastAsia"/>
-        </w:rPr>
-        <w:t>|</w:t>
-      </w:r>
-      <w:r>
-        <w:rPr>
-          <w:rFonts w:hint="eastAsia"/>
-        </w:rPr>
-        <w:t>用户名</w:t>
-      </w:r>
-      <w:r>
-        <w:rPr>
-          <w:rFonts w:hint="eastAsia"/>
-        </w:rPr>
-        <w:t>|</w:t>
-      </w:r>
-      <w:r>
-        <w:rPr>
-          <w:rFonts w:hint="eastAsia"/>
-        </w:rPr>
-        <w:t>密码</w:t>
-      </w:r>
-    </w:p>
-    <w:p>
-      <w:r>
-        <w:rPr>
-          <w:rFonts w:hint="eastAsia"/>
-        </w:rPr>
-        <w:t>备注：第一个</w:t>
-      </w:r>
-      <w:r>
-        <w:rPr>
-          <w:rFonts w:hint="eastAsia"/>
-        </w:rPr>
-        <w:t>apn(</w:t>
-      </w:r>
-      <w:r>
-        <w:rPr>
-          <w:rFonts w:hint="eastAsia"/>
-        </w:rPr>
-        <w:t>标黄内容</w:t>
-      </w:r>
-      <w:r>
-        <w:rPr>
-          <w:rFonts w:hint="eastAsia"/>
-        </w:rPr>
-        <w:t>)</w:t>
-      </w:r>
-      <w:r>
-        <w:rPr>
-          <w:rFonts w:hint="eastAsia"/>
-        </w:rPr>
-        <w:t>为当前选择的</w:t>
-      </w:r>
-      <w:r>
-        <w:rPr>
-          <w:rFonts w:hint="eastAsia"/>
-        </w:rPr>
-        <w:t>apn</w:t>
-      </w:r>
-    </w:p>
-    <w:p/>
-    <w:p>
-      <w:r>
-        <w:rPr>
-          <w:rFonts w:hint="eastAsia"/>
-        </w:rPr>
-        <w:t>修改当前使用的</w:t>
-      </w:r>
-      <w:r>
-        <w:rPr>
-          <w:rFonts w:hint="eastAsia"/>
-        </w:rPr>
-        <w:t>apn</w:t>
-      </w:r>
-    </w:p>
-    <w:p>
-      <w:pPr>
-        <w:ind w:firstLine="420"/>
-      </w:pPr>
-      <w:r>
-        <w:rPr>
-          <w:rFonts w:hint="eastAsia"/>
-        </w:rPr>
-        <w:t xml:space="preserve">   Client:</w:t>
+      <w:pPr>
+        <w:ind w:firstLine="420"/>
+      </w:pPr>
+      <w:r>
+        <w:rPr>
+          <w:rFonts w:hint="eastAsia"/>
+        </w:rPr>
+        <w:t xml:space="preserve">      Request|WIFISetting|SSID|SSID show or hide|security mode|password|</w:t>
+      </w:r>
+      <w:r>
+        <w:rPr>
+          <w:rFonts w:hint="eastAsia"/>
+        </w:rPr>
+        <w:t>max customer number</w:t>
+      </w:r>
+    </w:p>
+    <w:p>
+      <w:pPr>
+        <w:ind w:firstLine="420"/>
+      </w:pPr>
+    </w:p>
+    <w:p>
+      <w:r>
+        <w:rPr>
+          <w:rFonts w:hint="eastAsia"/>
+        </w:rPr>
+        <w:t xml:space="preserve">9.  </w:t>
+      </w:r>
+      <w:r>
+        <w:rPr>
+          <w:rFonts w:hint="eastAsia"/>
+        </w:rPr>
+        <w:t>重启设置</w:t>
+      </w:r>
+    </w:p>
+    <w:p>
+      <w:pPr>
+        <w:ind w:firstLine="420"/>
+      </w:pPr>
+      <w:r>
+        <w:rPr>
+          <w:rFonts w:hint="eastAsia"/>
+        </w:rPr>
+        <w:t xml:space="preserve">  Client:</w:t>
       </w:r>
     </w:p>
     <w:p>
@@ -2272,116 +2952,35 @@
         <w:rPr>
           <w:rFonts w:hint="eastAsia"/>
         </w:rPr>
-        <w:t>ApnChange</w:t>
-      </w:r>
-      <w:r>
-        <w:rPr>
-          <w:rFonts w:hint="eastAsia"/>
-        </w:rPr>
-        <w:t>|</w:t>
-      </w:r>
-      <w:r>
-        <w:rPr>
-          <w:rFonts w:hint="eastAsia"/>
-        </w:rPr>
-        <w:t>apn</w:t>
-      </w:r>
-    </w:p>
-    <w:p>
-      <w:pPr>
-        <w:ind w:firstLine="420"/>
-      </w:pPr>
-      <w:r>
-        <w:rPr>
-          <w:rFonts w:hint="eastAsia"/>
-        </w:rPr>
-        <w:t>新增</w:t>
-      </w:r>
-      <w:r>
-        <w:rPr>
-          <w:rFonts w:hint="eastAsia"/>
-        </w:rPr>
-        <w:t>APN</w:t>
-      </w:r>
-    </w:p>
-    <w:p>
-      <w:pPr>
-        <w:ind w:firstLine="420"/>
-      </w:pPr>
-      <w:r>
-        <w:rPr>
-          <w:rFonts w:hint="eastAsia"/>
-        </w:rPr>
-        <w:t xml:space="preserve">   Client:</w:t>
-      </w:r>
-    </w:p>
-    <w:p>
-      <w:pPr>
-        <w:ind w:firstLine="420"/>
-      </w:pPr>
-      <w:r>
-        <w:rPr>
-          <w:rFonts w:hint="eastAsia"/>
-        </w:rPr>
-        <w:t xml:space="preserve">     Request | ApnAdd | </w:t>
-      </w:r>
-      <w:r>
-        <w:rPr>
-          <w:rFonts w:hint="eastAsia"/>
-        </w:rPr>
-        <w:t>apn name|apn|mcc|mnc|</w:t>
-      </w:r>
-      <w:r>
-        <w:rPr>
-          <w:rFonts w:hint="eastAsia"/>
-        </w:rPr>
-        <w:t>鉴权方式</w:t>
-      </w:r>
-      <w:r>
-        <w:rPr>
-          <w:rFonts w:hint="eastAsia"/>
-        </w:rPr>
-        <w:t>|</w:t>
-      </w:r>
-      <w:r>
-        <w:rPr>
-          <w:rFonts w:hint="eastAsia"/>
-        </w:rPr>
-        <w:t>用户名</w:t>
-      </w:r>
-      <w:r>
-        <w:rPr>
-          <w:rFonts w:hint="eastAsia"/>
-        </w:rPr>
-        <w:t>|</w:t>
-      </w:r>
-      <w:r>
-        <w:rPr>
-          <w:rFonts w:hint="eastAsia"/>
-        </w:rPr>
-        <w:t>密码</w:t>
-      </w:r>
-    </w:p>
-    <w:p>
-      <w:pPr>
-        <w:ind w:firstLine="420"/>
-      </w:pPr>
-      <w:r>
-        <w:rPr>
-          <w:rFonts w:hint="eastAsia"/>
-        </w:rPr>
-        <w:t>备注：授权方式在传输过程中采用数字，对应关系如下，如果没有设置，其值为空</w:t>
-      </w:r>
-    </w:p>
-    <w:p>
-      <w:pPr>
-        <w:ind w:firstLine="420"/>
-      </w:pPr>
-      <w:r>
-        <w:rPr>
-          <w:rFonts w:hint="eastAsia"/>
-        </w:rPr>
-        <w:t>0</w:t>
+        <w:t>Re</w:t>
+      </w:r>
+      <w:r>
+        <w:rPr>
+          <w:rFonts w:hint="eastAsia"/>
+        </w:rPr>
+        <w:t>Boot</w:t>
+      </w:r>
+    </w:p>
+    <w:p>
+      <w:r>
+        <w:rPr>
+          <w:rFonts w:hint="eastAsia"/>
+        </w:rPr>
+        <w:t xml:space="preserve">10.  </w:t>
+      </w:r>
+      <w:r>
+        <w:rPr>
+          <w:rFonts w:hint="eastAsia"/>
+        </w:rPr>
+        <w:t>恢复出厂设置</w:t>
+      </w:r>
+    </w:p>
+    <w:p>
+      <w:r>
+        <w:rPr>
+          <w:rFonts w:hint="eastAsia"/>
+        </w:rPr>
+        <w:t xml:space="preserve">     Client</w:t>
       </w:r>
       <w:r>
         <w:rPr>
@@ -2389,25 +2988,152 @@
         </w:rPr>
         <w:t>：</w:t>
       </w:r>
-      <w:r>
-        <w:rPr>
-          <w:rFonts w:hint="eastAsia"/>
-        </w:rPr>
-        <w:t>None  1: PAP 2: CHAP  3:PAP or CHAP</w:t>
-      </w:r>
-    </w:p>
-    <w:p>
-      <w:r>
-        <w:rPr>
-          <w:rFonts w:hint="eastAsia"/>
-        </w:rPr>
-        <w:t xml:space="preserve">8.  WIFI </w:t>
-      </w:r>
-      <w:r>
-        <w:rPr>
-          <w:rFonts w:hint="eastAsia"/>
-        </w:rPr>
-        <w:t>设置</w:t>
+    </w:p>
+    <w:p>
+      <w:r>
+        <w:rPr>
+          <w:rFonts w:hint="eastAsia"/>
+        </w:rPr>
+        <w:t xml:space="preserve">        Request|</w:t>
+      </w:r>
+      <w:r>
+        <w:rPr>
+          <w:rFonts w:hint="eastAsia"/>
+        </w:rPr>
+        <w:t>ReFactory</w:t>
+      </w:r>
+    </w:p>
+    <w:p>
+      <w:r>
+        <w:rPr>
+          <w:rFonts w:hint="eastAsia"/>
+        </w:rPr>
+        <w:t xml:space="preserve">11. </w:t>
+      </w:r>
+      <w:r>
+        <w:rPr>
+          <w:rFonts w:hint="eastAsia"/>
+        </w:rPr>
+        <w:t>断开数据业务</w:t>
+      </w:r>
+    </w:p>
+    <w:p>
+      <w:pPr>
+        <w:ind w:firstLine="420"/>
+      </w:pPr>
+      <w:r>
+        <w:rPr>
+          <w:rFonts w:hint="eastAsia"/>
+        </w:rPr>
+        <w:t>Client:</w:t>
+      </w:r>
+    </w:p>
+    <w:p>
+      <w:pPr>
+        <w:ind w:firstLine="420"/>
+      </w:pPr>
+      <w:r>
+        <w:rPr>
+          <w:rFonts w:hint="eastAsia"/>
+        </w:rPr>
+        <w:t xml:space="preserve">   Request|CloseData</w:t>
+      </w:r>
+    </w:p>
+    <w:p>
+      <w:r>
+        <w:rPr>
+          <w:rFonts w:hint="eastAsia"/>
+        </w:rPr>
+        <w:t xml:space="preserve">12. </w:t>
+      </w:r>
+      <w:r>
+        <w:rPr>
+          <w:rFonts w:hint="eastAsia"/>
+        </w:rPr>
+        <w:t>图标显示</w:t>
+      </w:r>
+    </w:p>
+    <w:p>
+      <w:pPr>
+        <w:ind w:firstLine="420"/>
+      </w:pPr>
+      <w:r>
+        <w:rPr>
+          <w:rFonts w:hint="eastAsia"/>
+        </w:rPr>
+        <w:t>Client:</w:t>
+      </w:r>
+    </w:p>
+    <w:p>
+      <w:pPr>
+        <w:ind w:firstLine="420"/>
+      </w:pPr>
+      <w:r>
+        <w:rPr>
+          <w:rFonts w:hint="eastAsia"/>
+        </w:rPr>
+        <w:t xml:space="preserve">   Request|Common</w:t>
+      </w:r>
+    </w:p>
+    <w:p>
+      <w:pPr>
+        <w:ind w:firstLine="420"/>
+      </w:pPr>
+      <w:r>
+        <w:rPr>
+          <w:rFonts w:hint="eastAsia"/>
+        </w:rPr>
+        <w:t>Service:</w:t>
+      </w:r>
+    </w:p>
+    <w:p>
+      <w:pPr>
+        <w:ind w:firstLine="420"/>
+      </w:pPr>
+      <w:r>
+        <w:rPr>
+          <w:rFonts w:hint="eastAsia"/>
+        </w:rPr>
+        <w:t xml:space="preserve">   Confirm|Common|Battery|networkType|</w:t>
+      </w:r>
+      <w:r>
+        <w:rPr>
+          <w:rFonts w:hint="eastAsia"/>
+        </w:rPr>
+        <w:t>SPN|RSRP</w:t>
+      </w:r>
+    </w:p>
+    <w:p>
+      <w:r>
+        <w:rPr>
+          <w:rFonts w:hint="eastAsia"/>
+        </w:rPr>
+        <w:t xml:space="preserve">13. </w:t>
+      </w:r>
+      <w:r>
+        <w:rPr>
+          <w:rFonts w:hint="eastAsia"/>
+        </w:rPr>
+        <w:t>语言设置：</w:t>
+      </w:r>
+    </w:p>
+    <w:p>
+      <w:r>
+        <w:rPr>
+          <w:rFonts w:hint="eastAsia"/>
+        </w:rPr>
+        <w:t>获取语言设置</w:t>
+      </w:r>
+    </w:p>
+    <w:p>
+      <w:pPr>
+        <w:ind w:firstLineChars="300" w:firstLine="630"/>
+      </w:pPr>
+      <w:r>
+        <w:rPr>
+          <w:rFonts w:hint="eastAsia"/>
+        </w:rPr>
+        <w:t>Client</w:t>
       </w:r>
       <w:r>
         <w:rPr>
@@ -2418,211 +3144,36 @@
     </w:p>
     <w:p>
       <w:pPr>
-        <w:ind w:firstLine="405"/>
-      </w:pPr>
-      <w:r>
-        <w:rPr>
-          <w:rFonts w:hint="eastAsia"/>
-        </w:rPr>
-        <w:t>说明一下：</w:t>
-      </w:r>
-      <w:r>
-        <w:rPr>
-          <w:rFonts w:hint="eastAsia"/>
-        </w:rPr>
-        <w:t xml:space="preserve">SSID show or hide </w:t>
-      </w:r>
-      <w:r>
-        <w:rPr>
-          <w:rFonts w:hint="eastAsia"/>
-        </w:rPr>
-        <w:t>填写</w:t>
-      </w:r>
-      <w:r>
-        <w:rPr>
-          <w:rFonts w:hint="eastAsia"/>
-        </w:rPr>
-        <w:t xml:space="preserve"> false </w:t>
-      </w:r>
-      <w:r>
-        <w:rPr>
-          <w:rFonts w:hint="eastAsia"/>
-        </w:rPr>
-        <w:t>或者</w:t>
-      </w:r>
-      <w:r>
-        <w:rPr>
-          <w:rFonts w:hint="eastAsia"/>
-        </w:rPr>
-        <w:t xml:space="preserve"> true </w:t>
-      </w:r>
-      <w:r>
-        <w:rPr>
-          <w:rFonts w:hint="eastAsia"/>
-        </w:rPr>
-        <w:t>来表示显示或隐藏</w:t>
-      </w:r>
-    </w:p>
-    <w:p>
-      <w:pPr>
-        <w:ind w:firstLine="405"/>
-      </w:pPr>
-      <w:r>
-        <w:rPr>
-          <w:rFonts w:hint="eastAsia"/>
-        </w:rPr>
-        <w:t xml:space="preserve">Security mode </w:t>
-      </w:r>
-      <w:r>
-        <w:rPr>
-          <w:rFonts w:hint="eastAsia"/>
-        </w:rPr>
-        <w:t>填写</w:t>
-      </w:r>
-      <w:r>
-        <w:rPr>
-          <w:rFonts w:hint="eastAsia"/>
-        </w:rPr>
-        <w:t xml:space="preserve"> 0,1,2 </w:t>
-      </w:r>
-      <w:r>
-        <w:rPr>
-          <w:rFonts w:hint="eastAsia"/>
-        </w:rPr>
-        <w:t>表示三种模式，</w:t>
-      </w:r>
-      <w:r>
-        <w:rPr>
-          <w:rFonts w:hint="eastAsia"/>
-        </w:rPr>
-        <w:t xml:space="preserve">0 </w:t>
-      </w:r>
-      <w:r>
-        <w:rPr>
-          <w:rFonts w:hint="eastAsia"/>
-        </w:rPr>
-        <w:t>表示</w:t>
-      </w:r>
-      <w:r>
-        <w:rPr>
-          <w:rFonts w:hint="eastAsia"/>
-        </w:rPr>
-        <w:t xml:space="preserve">open </w:t>
-      </w:r>
-      <w:r>
-        <w:rPr>
-          <w:rFonts w:hint="eastAsia"/>
-        </w:rPr>
-        <w:t>，</w:t>
-      </w:r>
-      <w:r>
-        <w:rPr>
-          <w:rFonts w:hint="eastAsia"/>
-        </w:rPr>
-        <w:t xml:space="preserve"> 1 </w:t>
-      </w:r>
-      <w:r>
-        <w:rPr>
-          <w:rFonts w:hint="eastAsia"/>
-        </w:rPr>
-        <w:t>表示</w:t>
-      </w:r>
-      <w:r>
-        <w:t>WPA_PSK</w:t>
-      </w:r>
-      <w:r>
-        <w:rPr>
-          <w:rFonts w:hint="eastAsia"/>
-        </w:rPr>
-        <w:t>，</w:t>
-      </w:r>
-      <w:r>
-        <w:rPr>
-          <w:rFonts w:hint="eastAsia"/>
-        </w:rPr>
-        <w:t xml:space="preserve">2 </w:t>
-      </w:r>
-      <w:r>
-        <w:rPr>
-          <w:rFonts w:hint="eastAsia"/>
-        </w:rPr>
-        <w:t>表示</w:t>
-      </w:r>
-      <w:r>
-        <w:t>WPA_PSK</w:t>
-      </w:r>
-      <w:r>
-        <w:rPr>
-          <w:rFonts w:hint="eastAsia"/>
-        </w:rPr>
-        <w:t>2</w:t>
-      </w:r>
-    </w:p>
-    <w:p>
-      <w:pPr>
-        <w:ind w:firstLine="405"/>
-      </w:pPr>
-      <w:r>
-        <w:lastRenderedPageBreak/>
-        <w:t>M</w:t>
-      </w:r>
-      <w:r>
-        <w:rPr>
-          <w:rFonts w:hint="eastAsia"/>
-        </w:rPr>
-        <w:t xml:space="preserve">ax customer </w:t>
-      </w:r>
-      <w:r>
-        <w:rPr>
-          <w:rFonts w:hint="eastAsia"/>
-        </w:rPr>
-        <w:t>填写阿拉伯数字，只能填写</w:t>
-      </w:r>
-      <w:r>
-        <w:rPr>
-          <w:rFonts w:hint="eastAsia"/>
-        </w:rPr>
-        <w:t>1</w:t>
-      </w:r>
-      <w:r>
-        <w:rPr>
-          <w:rFonts w:hint="eastAsia"/>
-        </w:rPr>
-        <w:t>到</w:t>
-      </w:r>
-      <w:r>
-        <w:rPr>
-          <w:rFonts w:hint="eastAsia"/>
-        </w:rPr>
-        <w:t>9</w:t>
-      </w:r>
-    </w:p>
-    <w:p>
-      <w:pPr>
-        <w:ind w:firstLine="420"/>
-      </w:pPr>
-      <w:r>
-        <w:rPr>
-          <w:rFonts w:hint="eastAsia"/>
-        </w:rPr>
-        <w:t xml:space="preserve">WIFI </w:t>
-      </w:r>
-      <w:r>
-        <w:rPr>
-          <w:rFonts w:hint="eastAsia"/>
-        </w:rPr>
-        <w:t>显示：</w:t>
-      </w:r>
-    </w:p>
-    <w:p>
-      <w:pPr>
-        <w:ind w:firstLine="420"/>
-      </w:pPr>
-      <w:r>
-        <w:rPr>
-          <w:rFonts w:hint="eastAsia"/>
-        </w:rPr>
-        <w:t xml:space="preserve">   Client</w:t>
+        <w:ind w:firstLine="420"/>
+      </w:pPr>
+      <w:r>
+        <w:rPr>
+          <w:rFonts w:hint="eastAsia"/>
+        </w:rPr>
+        <w:t>Request|</w:t>
+      </w:r>
+      <w:r>
+        <w:rPr>
+          <w:rFonts w:hint="eastAsia"/>
+        </w:rPr>
+        <w:t>Get</w:t>
+      </w:r>
+      <w:r>
+        <w:rPr>
+          <w:rFonts w:hint="eastAsia"/>
+        </w:rPr>
+        <w:t>Language</w:t>
+      </w:r>
+    </w:p>
+    <w:p>
+      <w:pPr>
+        <w:ind w:firstLine="420"/>
+      </w:pPr>
+      <w:r>
+        <w:rPr>
+          <w:rFonts w:hint="eastAsia"/>
+        </w:rPr>
+        <w:t xml:space="preserve">  Service</w:t>
       </w:r>
       <w:r>
         <w:rPr>
@@ -2635,428 +3186,6 @@
       <w:pPr>
         <w:ind w:firstLine="420"/>
       </w:pPr>
-      <w:r>
-        <w:rPr>
-          <w:rFonts w:hint="eastAsia"/>
-        </w:rPr>
-        <w:t xml:space="preserve">     Request|</w:t>
-      </w:r>
-      <w:r>
-        <w:rPr>
-          <w:rFonts w:hint="eastAsia"/>
-        </w:rPr>
-        <w:t>WIFIShow</w:t>
-      </w:r>
-    </w:p>
-    <w:p>
-      <w:pPr>
-        <w:ind w:firstLine="420"/>
-      </w:pPr>
-      <w:r>
-        <w:rPr>
-          <w:rFonts w:hint="eastAsia"/>
-        </w:rPr>
-        <w:t xml:space="preserve">   Service:</w:t>
-      </w:r>
-    </w:p>
-    <w:p>
-      <w:pPr>
-        <w:ind w:firstLine="420"/>
-      </w:pPr>
-      <w:r>
-        <w:rPr>
-          <w:rFonts w:hint="eastAsia"/>
-        </w:rPr>
-        <w:t xml:space="preserve">     Confirm|WIFIShow|SSID|SSID show or hide|security mode|password|</w:t>
-      </w:r>
-      <w:r>
-        <w:rPr>
-          <w:rFonts w:hint="eastAsia"/>
-        </w:rPr>
-        <w:t>max customer number</w:t>
-      </w:r>
-    </w:p>
-    <w:p>
-      <w:pPr>
-        <w:ind w:firstLine="420"/>
-      </w:pPr>
-      <w:r>
-        <w:rPr>
-          <w:rFonts w:hint="eastAsia"/>
-        </w:rPr>
-        <w:t xml:space="preserve">WIFI </w:t>
-      </w:r>
-      <w:r>
-        <w:rPr>
-          <w:rFonts w:hint="eastAsia"/>
-        </w:rPr>
-        <w:t>设置：</w:t>
-      </w:r>
-    </w:p>
-    <w:p>
-      <w:pPr>
-        <w:ind w:firstLine="420"/>
-      </w:pPr>
-      <w:r>
-        <w:rPr>
-          <w:rFonts w:hint="eastAsia"/>
-        </w:rPr>
-        <w:t xml:space="preserve">   Client</w:t>
-      </w:r>
-      <w:r>
-        <w:rPr>
-          <w:rFonts w:hint="eastAsia"/>
-        </w:rPr>
-        <w:t>：</w:t>
-      </w:r>
-    </w:p>
-    <w:p>
-      <w:pPr>
-        <w:ind w:firstLine="420"/>
-      </w:pPr>
-      <w:r>
-        <w:rPr>
-          <w:rFonts w:hint="eastAsia"/>
-        </w:rPr>
-        <w:t xml:space="preserve">      Request|WIFISetting|SSID|SSID show or hide|security mode|password|</w:t>
-      </w:r>
-      <w:r>
-        <w:rPr>
-          <w:rFonts w:hint="eastAsia"/>
-        </w:rPr>
-        <w:t>max customer number</w:t>
-      </w:r>
-    </w:p>
-    <w:p>
-      <w:pPr>
-        <w:ind w:firstLine="420"/>
-      </w:pPr>
-    </w:p>
-    <w:p>
-      <w:r>
-        <w:rPr>
-          <w:rFonts w:hint="eastAsia"/>
-        </w:rPr>
-        <w:t xml:space="preserve">9.  </w:t>
-      </w:r>
-      <w:r>
-        <w:rPr>
-          <w:rFonts w:hint="eastAsia"/>
-        </w:rPr>
-        <w:t>重启设置</w:t>
-      </w:r>
-    </w:p>
-    <w:p>
-      <w:pPr>
-        <w:ind w:firstLine="420"/>
-      </w:pPr>
-      <w:r>
-        <w:rPr>
-          <w:rFonts w:hint="eastAsia"/>
-        </w:rPr>
-        <w:t xml:space="preserve">  Client:</w:t>
-      </w:r>
-    </w:p>
-    <w:p>
-      <w:pPr>
-        <w:ind w:firstLine="420"/>
-      </w:pPr>
-      <w:r>
-        <w:rPr>
-          <w:rFonts w:hint="eastAsia"/>
-        </w:rPr>
-        <w:t xml:space="preserve">     Request|</w:t>
-      </w:r>
-      <w:r>
-        <w:rPr>
-          <w:rFonts w:hint="eastAsia"/>
-        </w:rPr>
-        <w:t>Re</w:t>
-      </w:r>
-      <w:r>
-        <w:rPr>
-          <w:rFonts w:hint="eastAsia"/>
-        </w:rPr>
-        <w:t>Boot</w:t>
-      </w:r>
-      <w:r>
-        <w:rPr>
-          <w:rFonts w:hint="eastAsia"/>
-        </w:rPr>
-        <w:t xml:space="preserve"> </w:t>
-      </w:r>
-    </w:p>
-    <w:p>
-      <w:r>
-        <w:rPr>
-          <w:rFonts w:hint="eastAsia"/>
-        </w:rPr>
-        <w:t xml:space="preserve">10.  </w:t>
-      </w:r>
-      <w:r>
-        <w:rPr>
-          <w:rFonts w:hint="eastAsia"/>
-        </w:rPr>
-        <w:t>恢复出厂设置</w:t>
-      </w:r>
-    </w:p>
-    <w:p>
-      <w:r>
-        <w:rPr>
-          <w:rFonts w:hint="eastAsia"/>
-        </w:rPr>
-        <w:t xml:space="preserve">     Client</w:t>
-      </w:r>
-      <w:r>
-        <w:rPr>
-          <w:rFonts w:hint="eastAsia"/>
-        </w:rPr>
-        <w:t>：</w:t>
-      </w:r>
-    </w:p>
-    <w:p>
-      <w:r>
-        <w:rPr>
-          <w:rFonts w:hint="eastAsia"/>
-        </w:rPr>
-        <w:t xml:space="preserve">        Request|</w:t>
-      </w:r>
-      <w:r>
-        <w:rPr>
-          <w:rFonts w:hint="eastAsia"/>
-        </w:rPr>
-        <w:t>ReFactory</w:t>
-      </w:r>
-    </w:p>
-    <w:p>
-      <w:r>
-        <w:rPr>
-          <w:rFonts w:hint="eastAsia"/>
-        </w:rPr>
-        <w:t xml:space="preserve">11. </w:t>
-      </w:r>
-      <w:r>
-        <w:rPr>
-          <w:rFonts w:hint="eastAsia"/>
-        </w:rPr>
-        <w:t>断开数据业务</w:t>
-      </w:r>
-    </w:p>
-    <w:p>
-      <w:pPr>
-        <w:ind w:firstLine="420"/>
-      </w:pPr>
-      <w:r>
-        <w:rPr>
-          <w:rFonts w:hint="eastAsia"/>
-        </w:rPr>
-        <w:t>Client:</w:t>
-      </w:r>
-    </w:p>
-    <w:p>
-      <w:pPr>
-        <w:ind w:firstLine="420"/>
-      </w:pPr>
-      <w:r>
-        <w:rPr>
-          <w:rFonts w:hint="eastAsia"/>
-        </w:rPr>
-        <w:t xml:space="preserve">   Request|CloseData</w:t>
-      </w:r>
-    </w:p>
-    <w:p>
-      <w:r>
-        <w:rPr>
-          <w:rFonts w:hint="eastAsia"/>
-        </w:rPr>
-        <w:t xml:space="preserve">12. </w:t>
-      </w:r>
-      <w:r>
-        <w:rPr>
-          <w:rFonts w:hint="eastAsia"/>
-        </w:rPr>
-        <w:t>图标显示</w:t>
-      </w:r>
-    </w:p>
-    <w:p>
-      <w:pPr>
-        <w:ind w:firstLine="420"/>
-      </w:pPr>
-      <w:r>
-        <w:rPr>
-          <w:rFonts w:hint="eastAsia"/>
-        </w:rPr>
-        <w:t>Client:</w:t>
-      </w:r>
-    </w:p>
-    <w:p>
-      <w:pPr>
-        <w:ind w:firstLine="420"/>
-      </w:pPr>
-      <w:r>
-        <w:rPr>
-          <w:rFonts w:hint="eastAsia"/>
-        </w:rPr>
-        <w:t xml:space="preserve">   Request|Common</w:t>
-      </w:r>
-    </w:p>
-    <w:p>
-      <w:pPr>
-        <w:ind w:firstLine="420"/>
-      </w:pPr>
-      <w:r>
-        <w:rPr>
-          <w:rFonts w:hint="eastAsia"/>
-        </w:rPr>
-        <w:t>Service:</w:t>
-      </w:r>
-    </w:p>
-    <w:p>
-      <w:pPr>
-        <w:ind w:firstLine="420"/>
-        <w:rPr>
-          <w:rFonts w:hint="eastAsia"/>
-        </w:rPr>
-      </w:pPr>
-      <w:r>
-        <w:rPr>
-          <w:rFonts w:hint="eastAsia"/>
-        </w:rPr>
-        <w:t xml:space="preserve">   Confirm|Common|Battery|networkType|</w:t>
-      </w:r>
-      <w:r>
-        <w:rPr>
-          <w:rFonts w:hint="eastAsia"/>
-        </w:rPr>
-        <w:t>SPN|RSRP</w:t>
-      </w:r>
-    </w:p>
-    <w:p>
-      <w:pPr>
-        <w:rPr>
-          <w:rFonts w:hint="eastAsia"/>
-        </w:rPr>
-      </w:pPr>
-      <w:r>
-        <w:rPr>
-          <w:rFonts w:hint="eastAsia"/>
-        </w:rPr>
-        <w:t xml:space="preserve">13. </w:t>
-      </w:r>
-      <w:r>
-        <w:rPr>
-          <w:rFonts w:hint="eastAsia"/>
-        </w:rPr>
-        <w:t>语言设置</w:t>
-      </w:r>
-      <w:r>
-        <w:rPr>
-          <w:rFonts w:hint="eastAsia"/>
-        </w:rPr>
-        <w:t>：</w:t>
-      </w:r>
-    </w:p>
-    <w:p>
-      <w:pPr>
-        <w:rPr>
-          <w:rFonts w:hint="eastAsia"/>
-        </w:rPr>
-      </w:pPr>
-      <w:r>
-        <w:rPr>
-          <w:rFonts w:hint="eastAsia"/>
-        </w:rPr>
-        <w:t xml:space="preserve">    </w:t>
-      </w:r>
-      <w:r>
-        <w:rPr>
-          <w:rFonts w:hint="eastAsia"/>
-        </w:rPr>
-        <w:t>获取语言设置</w:t>
-      </w:r>
-    </w:p>
-    <w:p>
-      <w:pPr>
-        <w:ind w:firstLineChars="300" w:firstLine="630"/>
-        <w:rPr>
-          <w:rFonts w:hint="eastAsia"/>
-        </w:rPr>
-      </w:pPr>
-      <w:r>
-        <w:rPr>
-          <w:rFonts w:hint="eastAsia"/>
-        </w:rPr>
-        <w:t>Client</w:t>
-      </w:r>
-      <w:r>
-        <w:rPr>
-          <w:rFonts w:hint="eastAsia"/>
-        </w:rPr>
-        <w:t>：</w:t>
-      </w:r>
-    </w:p>
-    <w:p>
-      <w:pPr>
-        <w:ind w:firstLine="420"/>
-        <w:rPr>
-          <w:rFonts w:hint="eastAsia"/>
-        </w:rPr>
-      </w:pPr>
-      <w:r>
-        <w:rPr>
-          <w:rFonts w:hint="eastAsia"/>
-        </w:rPr>
-        <w:t xml:space="preserve">   </w:t>
-      </w:r>
-      <w:r>
-        <w:rPr>
-          <w:rFonts w:hint="eastAsia"/>
-        </w:rPr>
-        <w:t>Request|</w:t>
-      </w:r>
-      <w:r>
-        <w:rPr>
-          <w:rFonts w:hint="eastAsia"/>
-        </w:rPr>
-        <w:t>Get</w:t>
-      </w:r>
-      <w:r>
-        <w:rPr>
-          <w:rFonts w:hint="eastAsia"/>
-        </w:rPr>
-        <w:t>Language</w:t>
-      </w:r>
-    </w:p>
-    <w:p>
-      <w:pPr>
-        <w:ind w:firstLine="420"/>
-        <w:rPr>
-          <w:rFonts w:hint="eastAsia"/>
-        </w:rPr>
-      </w:pPr>
-      <w:r>
-        <w:rPr>
-          <w:rFonts w:hint="eastAsia"/>
-        </w:rPr>
-        <w:t xml:space="preserve">  Service</w:t>
-      </w:r>
-      <w:r>
-        <w:rPr>
-          <w:rFonts w:hint="eastAsia"/>
-        </w:rPr>
-        <w:t>：</w:t>
-      </w:r>
-    </w:p>
-    <w:p>
-      <w:pPr>
-        <w:ind w:firstLine="420"/>
-      </w:pPr>
-      <w:r>
-        <w:rPr>
-          <w:rFonts w:hint="eastAsia"/>
-        </w:rPr>
-        <w:t xml:space="preserve">   </w:t>
-      </w:r>
       <w:r>
         <w:rPr>
           <w:rFonts w:hint="eastAsia"/>
@@ -3066,24 +3195,18 @@
       <w:bookmarkStart w:id="0" w:name="_GoBack"/>
       <w:bookmarkEnd w:id="0"/>
       <w:r>
-        <w:rPr>
-          <w:rFonts w:hint="eastAsia"/>
-        </w:rPr>
-        <w:t>GetLanguage|</w:t>
-      </w:r>
-      <w:r>
-        <w:rPr>
-          <w:rFonts w:hint="eastAsia"/>
-        </w:rPr>
-        <w:t>Language</w:t>
+        <w:tab/>
+      </w:r>
+      <w:r>
+        <w:rPr>
+          <w:rFonts w:hint="eastAsia"/>
+        </w:rPr>
+        <w:t>|Language</w:t>
       </w:r>
     </w:p>
     <w:p>
       <w:pPr>
         <w:ind w:firstLineChars="300" w:firstLine="630"/>
-        <w:rPr>
-          <w:rFonts w:hint="eastAsia"/>
-        </w:rPr>
       </w:pPr>
       <w:r>
         <w:t>N</w:t>
@@ -3120,30 +3243,15 @@
       </w:r>
     </w:p>
     <w:p>
-      <w:pPr>
-        <w:rPr>
-          <w:rFonts w:hint="eastAsia"/>
-        </w:rPr>
-      </w:pPr>
-      <w:r>
-        <w:rPr>
-          <w:rFonts w:hint="eastAsia"/>
-        </w:rPr>
-        <w:t xml:space="preserve">   </w:t>
-      </w:r>
-      <w:r>
-        <w:rPr>
-          <w:rFonts w:hint="eastAsia"/>
-        </w:rPr>
+      <w:r>
+        <w:rPr>
+          <w:rFonts w:hint="eastAsia"/>
+        </w:rPr>
+        <w:lastRenderedPageBreak/>
         <w:t>设置语言：</w:t>
       </w:r>
     </w:p>
     <w:p>
-      <w:pPr>
-        <w:rPr>
-          <w:rFonts w:hint="eastAsia"/>
-        </w:rPr>
-      </w:pPr>
       <w:r>
         <w:rPr>
           <w:rFonts w:hint="eastAsia"/>
@@ -3154,60 +3262,18 @@
     <w:p>
       <w:pPr>
         <w:ind w:firstLine="420"/>
-        <w:rPr>
-          <w:rFonts w:hint="eastAsia"/>
-        </w:rPr>
-      </w:pPr>
-      <w:r>
-        <w:rPr>
-          <w:rFonts w:hint="eastAsia"/>
-        </w:rPr>
-        <w:t xml:space="preserve">        </w:t>
-      </w:r>
-      <w:r>
-        <w:rPr>
-          <w:rFonts w:hint="eastAsia"/>
-        </w:rPr>
-        <w:t>Request|</w:t>
-      </w:r>
-      <w:r>
-        <w:rPr>
-          <w:rFonts w:hint="eastAsia"/>
-        </w:rPr>
-        <w:t>Se</w:t>
-      </w:r>
-      <w:r>
-        <w:rPr>
-          <w:rFonts w:hint="eastAsia"/>
-        </w:rPr>
-        <w:t>tLanguage</w:t>
-      </w:r>
-      <w:r>
-        <w:rPr>
-          <w:rFonts w:hint="eastAsia"/>
-        </w:rPr>
-        <w:t>|language</w:t>
+      </w:pPr>
+      <w:r>
+        <w:rPr>
+          <w:rFonts w:hint="eastAsia"/>
+        </w:rPr>
+        <w:t>Request|SetLanguage|language</w:t>
       </w:r>
     </w:p>
     <w:p>
       <w:pPr>
         <w:ind w:firstLineChars="300" w:firstLine="630"/>
-        <w:rPr>
-          <w:rFonts w:hint="eastAsia"/>
-        </w:rPr>
-      </w:pPr>
-      <w:r>
-        <w:rPr>
-          <w:rFonts w:hint="eastAsia"/>
-        </w:rPr>
-        <w:t xml:space="preserve"> </w:t>
-      </w:r>
-      <w:r>
-        <w:rPr>
-          <w:rFonts w:hint="eastAsia"/>
-        </w:rPr>
-        <w:t xml:space="preserve"> </w:t>
-      </w:r>
+      </w:pPr>
       <w:r>
         <w:t>N</w:t>
       </w:r>
@@ -3233,34 +3299,13 @@
     <w:p>
       <w:pPr>
         <w:ind w:firstLine="420"/>
-        <w:rPr>
-          <w:rFonts w:hint="eastAsia"/>
-        </w:rPr>
-      </w:pPr>
-    </w:p>
-    <w:p>
-      <w:pPr>
-        <w:rPr>
-          <w:rFonts w:hint="eastAsia"/>
-        </w:rPr>
-      </w:pPr>
-      <w:r>
-        <w:rPr>
-          <w:rFonts w:hint="eastAsia"/>
-        </w:rPr>
-        <w:t xml:space="preserve">  </w:t>
-      </w:r>
-    </w:p>
-    <w:p>
-      <w:pPr>
-        <w:ind w:firstLine="420"/>
-      </w:pPr>
-      <w:r>
-        <w:rPr>
-          <w:rFonts w:hint="eastAsia"/>
-        </w:rPr>
-        <w:t xml:space="preserve">  </w:t>
-      </w:r>
+      </w:pPr>
+    </w:p>
+    <w:p/>
+    <w:p>
+      <w:pPr>
+        <w:ind w:firstLine="420"/>
+      </w:pPr>
     </w:p>
     <w:sectPr>
       <w:pgSz w:w="11906" w:h="16838"/>
@@ -3273,15 +3318,15 @@
 </file>
 
 <file path=word/endnotes.xml><?xml version="1.0" encoding="utf-8"?>
-<w:endnotes xmlns:wpc="http://schemas.microsoft.com/office/word/2010/wordprocessingCanvas" xmlns:mc="http://schemas.openxmlformats.org/markup-compatibility/2006" xmlns:o="urn:schemas-microsoft-com:office:office" xmlns:r="http://schemas.openxmlformats.org/officeDocument/2006/relationships" xmlns:m="http://schemas.openxmlformats.org/officeDocument/2006/math" xmlns:v="urn:schemas-microsoft-com:vml" xmlns:wp14="http://schemas.microsoft.com/office/word/2010/wordprocessingDrawing" xmlns:wp="http://schemas.openxmlformats.org/drawingml/2006/wordprocessingDrawing" xmlns:w10="urn:schemas-microsoft-com:office:word" xmlns:w="http://schemas.openxmlformats.org/wordprocessingml/2006/main" xmlns:w14="http://schemas.microsoft.com/office/word/2010/wordml" xmlns:wpg="http://schemas.microsoft.com/office/word/2010/wordprocessingGroup" xmlns:wpi="http://schemas.microsoft.com/office/word/2010/wordprocessingInk" xmlns:wne="http://schemas.microsoft.com/office/word/2006/wordml" xmlns:wps="http://schemas.microsoft.com/office/word/2010/wordprocessingShape" mc:Ignorable="w14 wp14">
-  <w:endnote w:type="separator" w:id="-1">
+<w:endnotes xmlns:ve="http://schemas.openxmlformats.org/markup-compatibility/2006" xmlns:o="urn:schemas-microsoft-com:office:office" xmlns:r="http://schemas.openxmlformats.org/officeDocument/2006/relationships" xmlns:m="http://schemas.openxmlformats.org/officeDocument/2006/math" xmlns:v="urn:schemas-microsoft-com:vml" xmlns:wp="http://schemas.openxmlformats.org/drawingml/2006/wordprocessingDrawing" xmlns:w10="urn:schemas-microsoft-com:office:word" xmlns:w="http://schemas.openxmlformats.org/wordprocessingml/2006/main" xmlns:wne="http://schemas.microsoft.com/office/word/2006/wordml">
+  <w:endnote w:type="separator" w:id="0">
     <w:p>
       <w:r>
         <w:separator/>
       </w:r>
     </w:p>
   </w:endnote>
-  <w:endnote w:type="continuationSeparator" w:id="0">
+  <w:endnote w:type="continuationSeparator" w:id="1">
     <w:p>
       <w:r>
         <w:continuationSeparator/>
@@ -3292,15 +3337,15 @@
 </file>
 
 <file path=word/footnotes.xml><?xml version="1.0" encoding="utf-8"?>
-<w:footnotes xmlns:wpc="http://schemas.microsoft.com/office/word/2010/wordprocessingCanvas" xmlns:mc="http://schemas.openxmlformats.org/markup-compatibility/2006" xmlns:o="urn:schemas-microsoft-com:office:office" xmlns:r="http://schemas.openxmlformats.org/officeDocument/2006/relationships" xmlns:m="http://schemas.openxmlformats.org/officeDocument/2006/math" xmlns:v="urn:schemas-microsoft-com:vml" xmlns:wp14="http://schemas.microsoft.com/office/word/2010/wordprocessingDrawing" xmlns:wp="http://schemas.openxmlformats.org/drawingml/2006/wordprocessingDrawing" xmlns:w10="urn:schemas-microsoft-com:office:word" xmlns:w="http://schemas.openxmlformats.org/wordprocessingml/2006/main" xmlns:w14="http://schemas.microsoft.com/office/word/2010/wordml" xmlns:wpg="http://schemas.microsoft.com/office/word/2010/wordprocessingGroup" xmlns:wpi="http://schemas.microsoft.com/office/word/2010/wordprocessingInk" xmlns:wne="http://schemas.microsoft.com/office/word/2006/wordml" xmlns:wps="http://schemas.microsoft.com/office/word/2010/wordprocessingShape" mc:Ignorable="w14 wp14">
-  <w:footnote w:type="separator" w:id="-1">
+<w:footnotes xmlns:ve="http://schemas.openxmlformats.org/markup-compatibility/2006" xmlns:o="urn:schemas-microsoft-com:office:office" xmlns:r="http://schemas.openxmlformats.org/officeDocument/2006/relationships" xmlns:m="http://schemas.openxmlformats.org/officeDocument/2006/math" xmlns:v="urn:schemas-microsoft-com:vml" xmlns:wp="http://schemas.openxmlformats.org/drawingml/2006/wordprocessingDrawing" xmlns:w10="urn:schemas-microsoft-com:office:word" xmlns:w="http://schemas.openxmlformats.org/wordprocessingml/2006/main" xmlns:wne="http://schemas.microsoft.com/office/word/2006/wordml">
+  <w:footnote w:type="separator" w:id="0">
     <w:p>
       <w:r>
         <w:separator/>
       </w:r>
     </w:p>
   </w:footnote>
-  <w:footnote w:type="continuationSeparator" w:id="0">
+  <w:footnote w:type="continuationSeparator" w:id="1">
     <w:p>
       <w:r>
         <w:continuationSeparator/>
@@ -3311,7 +3356,7 @@
 </file>
 
 <file path=word/numbering.xml><?xml version="1.0" encoding="utf-8"?>
-<w:numbering xmlns:wpc="http://schemas.microsoft.com/office/word/2010/wordprocessingCanvas" xmlns:mc="http://schemas.openxmlformats.org/markup-compatibility/2006" xmlns:o="urn:schemas-microsoft-com:office:office" xmlns:r="http://schemas.openxmlformats.org/officeDocument/2006/relationships" xmlns:m="http://schemas.openxmlformats.org/officeDocument/2006/math" xmlns:v="urn:schemas-microsoft-com:vml" xmlns:wp14="http://schemas.microsoft.com/office/word/2010/wordprocessingDrawing" xmlns:wp="http://schemas.openxmlformats.org/drawingml/2006/wordprocessingDrawing" xmlns:w10="urn:schemas-microsoft-com:office:word" xmlns:w="http://schemas.openxmlformats.org/wordprocessingml/2006/main" xmlns:w14="http://schemas.microsoft.com/office/word/2010/wordml" xmlns:wpg="http://schemas.microsoft.com/office/word/2010/wordprocessingGroup" xmlns:wpi="http://schemas.microsoft.com/office/word/2010/wordprocessingInk" xmlns:wne="http://schemas.microsoft.com/office/word/2006/wordml" xmlns:wps="http://schemas.microsoft.com/office/word/2010/wordprocessingShape" mc:Ignorable="w14 wp14">
+<w:numbering xmlns:ve="http://schemas.openxmlformats.org/markup-compatibility/2006" xmlns:o="urn:schemas-microsoft-com:office:office" xmlns:r="http://schemas.openxmlformats.org/officeDocument/2006/relationships" xmlns:m="http://schemas.openxmlformats.org/officeDocument/2006/math" xmlns:v="urn:schemas-microsoft-com:vml" xmlns:wp="http://schemas.openxmlformats.org/drawingml/2006/wordprocessingDrawing" xmlns:w10="urn:schemas-microsoft-com:office:word" xmlns:w="http://schemas.openxmlformats.org/wordprocessingml/2006/main" xmlns:wne="http://schemas.microsoft.com/office/word/2006/wordml">
   <w:abstractNum w:abstractNumId="0">
     <w:nsid w:val="0201139C"/>
     <w:multiLevelType w:val="hybridMultilevel"/>
@@ -3669,6 +3714,95 @@
     </w:lvl>
   </w:abstractNum>
   <w:abstractNum w:abstractNumId="4">
+    <w:nsid w:val="3C484889"/>
+    <w:multiLevelType w:val="hybridMultilevel"/>
+    <w:tmpl w:val="A75E5F22"/>
+    <w:lvl w:ilvl="0" w:tplc="60F2C3B6">
+      <w:start w:val="1"/>
+      <w:numFmt w:val="decimal"/>
+      <w:lvlText w:val="%1."/>
+      <w:lvlJc w:val="left"/>
+      <w:pPr>
+        <w:ind w:left="360" w:hanging="360"/>
+      </w:pPr>
+      <w:rPr>
+        <w:rFonts w:hint="default"/>
+      </w:rPr>
+    </w:lvl>
+    <w:lvl w:ilvl="1" w:tplc="04090019" w:tentative="1">
+      <w:start w:val="1"/>
+      <w:numFmt w:val="lowerLetter"/>
+      <w:lvlText w:val="%2)"/>
+      <w:lvlJc w:val="left"/>
+      <w:pPr>
+        <w:ind w:left="840" w:hanging="420"/>
+      </w:pPr>
+    </w:lvl>
+    <w:lvl w:ilvl="2" w:tplc="0409001B" w:tentative="1">
+      <w:start w:val="1"/>
+      <w:numFmt w:val="lowerRoman"/>
+      <w:lvlText w:val="%3."/>
+      <w:lvlJc w:val="right"/>
+      <w:pPr>
+        <w:ind w:left="1260" w:hanging="420"/>
+      </w:pPr>
+    </w:lvl>
+    <w:lvl w:ilvl="3" w:tplc="0409000F" w:tentative="1">
+      <w:start w:val="1"/>
+      <w:numFmt w:val="decimal"/>
+      <w:lvlText w:val="%4."/>
+      <w:lvlJc w:val="left"/>
+      <w:pPr>
+        <w:ind w:left="1680" w:hanging="420"/>
+      </w:pPr>
+    </w:lvl>
+    <w:lvl w:ilvl="4" w:tplc="04090019" w:tentative="1">
+      <w:start w:val="1"/>
+      <w:numFmt w:val="lowerLetter"/>
+      <w:lvlText w:val="%5)"/>
+      <w:lvlJc w:val="left"/>
+      <w:pPr>
+        <w:ind w:left="2100" w:hanging="420"/>
+      </w:pPr>
+    </w:lvl>
+    <w:lvl w:ilvl="5" w:tplc="0409001B" w:tentative="1">
+      <w:start w:val="1"/>
+      <w:numFmt w:val="lowerRoman"/>
+      <w:lvlText w:val="%6."/>
+      <w:lvlJc w:val="right"/>
+      <w:pPr>
+        <w:ind w:left="2520" w:hanging="420"/>
+      </w:pPr>
+    </w:lvl>
+    <w:lvl w:ilvl="6" w:tplc="0409000F" w:tentative="1">
+      <w:start w:val="1"/>
+      <w:numFmt w:val="decimal"/>
+      <w:lvlText w:val="%7."/>
+      <w:lvlJc w:val="left"/>
+      <w:pPr>
+        <w:ind w:left="2940" w:hanging="420"/>
+      </w:pPr>
+    </w:lvl>
+    <w:lvl w:ilvl="7" w:tplc="04090019" w:tentative="1">
+      <w:start w:val="1"/>
+      <w:numFmt w:val="lowerLetter"/>
+      <w:lvlText w:val="%8)"/>
+      <w:lvlJc w:val="left"/>
+      <w:pPr>
+        <w:ind w:left="3360" w:hanging="420"/>
+      </w:pPr>
+    </w:lvl>
+    <w:lvl w:ilvl="8" w:tplc="0409001B" w:tentative="1">
+      <w:start w:val="1"/>
+      <w:numFmt w:val="lowerRoman"/>
+      <w:lvlText w:val="%9."/>
+      <w:lvlJc w:val="right"/>
+      <w:pPr>
+        <w:ind w:left="3780" w:hanging="420"/>
+      </w:pPr>
+    </w:lvl>
+  </w:abstractNum>
+  <w:abstractNum w:abstractNumId="5">
     <w:nsid w:val="7A7C4914"/>
     <w:multiLevelType w:val="hybridMultilevel"/>
     <w:tmpl w:val="038EC13C"/>
@@ -3757,7 +3891,7 @@
       </w:pPr>
     </w:lvl>
   </w:abstractNum>
-  <w:abstractNum w:abstractNumId="5">
+  <w:abstractNum w:abstractNumId="6">
     <w:nsid w:val="7AC36689"/>
     <w:multiLevelType w:val="hybridMultilevel"/>
     <w:tmpl w:val="AE6252D2"/>
@@ -3846,7 +3980,7 @@
       </w:pPr>
     </w:lvl>
   </w:abstractNum>
-  <w:abstractNum w:abstractNumId="6">
+  <w:abstractNum w:abstractNumId="7">
     <w:nsid w:val="7BA7069D"/>
     <w:multiLevelType w:val="hybridMultilevel"/>
     <w:tmpl w:val="F09AF3F4"/>
@@ -3935,7 +4069,7 @@
       </w:pPr>
     </w:lvl>
   </w:abstractNum>
-  <w:abstractNum w:abstractNumId="7">
+  <w:abstractNum w:abstractNumId="8">
     <w:nsid w:val="7F3B606F"/>
     <w:multiLevelType w:val="hybridMultilevel"/>
     <w:tmpl w:val="9B34AB0E"/>
@@ -4025,22 +4159,22 @@
     </w:lvl>
   </w:abstractNum>
   <w:num w:numId="1">
-    <w:abstractNumId w:val="7"/>
+    <w:abstractNumId w:val="8"/>
   </w:num>
   <w:num w:numId="2">
     <w:abstractNumId w:val="0"/>
   </w:num>
   <w:num w:numId="3">
-    <w:abstractNumId w:val="4"/>
+    <w:abstractNumId w:val="5"/>
   </w:num>
   <w:num w:numId="4">
-    <w:abstractNumId w:val="6"/>
+    <w:abstractNumId w:val="7"/>
   </w:num>
   <w:num w:numId="5">
     <w:abstractNumId w:val="2"/>
   </w:num>
   <w:num w:numId="6">
-    <w:abstractNumId w:val="5"/>
+    <w:abstractNumId w:val="6"/>
   </w:num>
   <w:num w:numId="7">
     <w:abstractNumId w:val="1"/>
@@ -4048,11 +4182,14 @@
   <w:num w:numId="8">
     <w:abstractNumId w:val="3"/>
   </w:num>
+  <w:num w:numId="9">
+    <w:abstractNumId w:val="4"/>
+  </w:num>
 </w:numbering>
 </file>
 
 <file path=word/styles.xml><?xml version="1.0" encoding="utf-8"?>
-<w:styles xmlns:mc="http://schemas.openxmlformats.org/markup-compatibility/2006" xmlns:r="http://schemas.openxmlformats.org/officeDocument/2006/relationships" xmlns:w="http://schemas.openxmlformats.org/wordprocessingml/2006/main" xmlns:w14="http://schemas.microsoft.com/office/word/2010/wordml" mc:Ignorable="w14">
+<w:styles xmlns:r="http://schemas.openxmlformats.org/officeDocument/2006/relationships" xmlns:w="http://schemas.openxmlformats.org/wordprocessingml/2006/main">
   <w:docDefaults>
     <w:rPrDefault>
       <w:rPr>
@@ -4246,6 +4383,7 @@
     <w:uiPriority w:val="99"/>
     <w:semiHidden/>
     <w:unhideWhenUsed/>
+    <w:qFormat/>
     <w:tblPr>
       <w:tblInd w:w="0" w:type="dxa"/>
       <w:tblCellMar>

</xml_diff>

<commit_message>
Add wps and update apk
</commit_message>
<xml_diff>
--- a/requirement_Document.docx
+++ b/requirement_Document.docx
@@ -2,13 +2,7 @@
 <file path=word/document.xml><?xml version="1.0" encoding="utf-8"?>
 <w:document xmlns:ve="http://schemas.openxmlformats.org/markup-compatibility/2006" xmlns:o="urn:schemas-microsoft-com:office:office" xmlns:r="http://schemas.openxmlformats.org/officeDocument/2006/relationships" xmlns:m="http://schemas.openxmlformats.org/officeDocument/2006/math" xmlns:v="urn:schemas-microsoft-com:vml" xmlns:wp="http://schemas.openxmlformats.org/drawingml/2006/wordprocessingDrawing" xmlns:w10="urn:schemas-microsoft-com:office:word" xmlns:w="http://schemas.openxmlformats.org/wordprocessingml/2006/main" xmlns:wne="http://schemas.microsoft.com/office/word/2006/wordml">
   <w:body>
-    <w:p>
-      <w:pPr>
-        <w:rPr>
-          <w:rFonts w:hint="eastAsia"/>
-        </w:rPr>
-      </w:pPr>
-    </w:p>
+    <w:p/>
     <w:tbl>
       <w:tblPr>
         <w:tblStyle w:val="a7"/>
@@ -2869,7 +2863,33 @@
         <w:rPr>
           <w:rFonts w:hint="eastAsia"/>
         </w:rPr>
-        <w:t>备注：第一个</w:t>
+        <w:t>备注：</w:t>
+      </w:r>
+      <w:r>
+        <w:rPr>
+          <w:rFonts w:hint="eastAsia"/>
+        </w:rPr>
+        <w:t>apn name|apn|mcc|mnc|Auth type|username|password</w:t>
+      </w:r>
+      <w:r>
+        <w:rPr>
+          <w:rFonts w:hint="eastAsia"/>
+        </w:rPr>
+        <w:t>为一个完整的</w:t>
+      </w:r>
+      <w:r>
+        <w:rPr>
+          <w:rFonts w:hint="eastAsia"/>
+        </w:rPr>
+        <w:t>APN,</w:t>
+      </w:r>
+    </w:p>
+    <w:p>
+      <w:r>
+        <w:rPr>
+          <w:rFonts w:hint="eastAsia"/>
+        </w:rPr>
+        <w:t>第一个</w:t>
       </w:r>
       <w:r>
         <w:rPr>
@@ -3237,811 +3257,818 @@
         <w:rPr>
           <w:rFonts w:hint="eastAsia"/>
         </w:rPr>
+        <w:t xml:space="preserve">max customer </w:t>
+      </w:r>
+      <w:r>
+        <w:rPr>
+          <w:rFonts w:hint="eastAsia"/>
+        </w:rPr>
+        <w:lastRenderedPageBreak/>
+        <w:t>number</w:t>
+      </w:r>
+    </w:p>
+    <w:p>
+      <w:r>
+        <w:rPr>
+          <w:rFonts w:hint="eastAsia"/>
+        </w:rPr>
+        <w:t>Note: Result is 0 or 1, 0 means fail ,1 means success</w:t>
+      </w:r>
+    </w:p>
+    <w:p>
+      <w:pPr>
+        <w:ind w:firstLine="420"/>
+      </w:pPr>
+      <w:r>
+        <w:rPr>
+          <w:rFonts w:hint="eastAsia"/>
+        </w:rPr>
+        <w:t xml:space="preserve">WIFI </w:t>
+      </w:r>
+      <w:r>
+        <w:rPr>
+          <w:rFonts w:hint="eastAsia"/>
+        </w:rPr>
+        <w:t>设置：</w:t>
+      </w:r>
+    </w:p>
+    <w:p>
+      <w:pPr>
+        <w:ind w:firstLine="420"/>
+      </w:pPr>
+      <w:r>
+        <w:rPr>
+          <w:rFonts w:hint="eastAsia"/>
+        </w:rPr>
+        <w:t xml:space="preserve">   Client</w:t>
+      </w:r>
+      <w:r>
+        <w:rPr>
+          <w:rFonts w:hint="eastAsia"/>
+        </w:rPr>
+        <w:t>：</w:t>
+      </w:r>
+    </w:p>
+    <w:p>
+      <w:pPr>
+        <w:ind w:firstLine="420"/>
+      </w:pPr>
+      <w:r>
+        <w:rPr>
+          <w:rFonts w:hint="eastAsia"/>
+        </w:rPr>
+        <w:t xml:space="preserve">      Request|WIFISetting|SSID|SSID show or hide|security mode|password|</w:t>
+      </w:r>
+      <w:r>
+        <w:rPr>
+          <w:rFonts w:hint="eastAsia"/>
+        </w:rPr>
         <w:t>max customer number</w:t>
       </w:r>
     </w:p>
     <w:p>
-      <w:r>
-        <w:rPr>
-          <w:rFonts w:hint="eastAsia"/>
-        </w:rPr>
+      <w:pPr>
+        <w:ind w:firstLine="420"/>
+      </w:pPr>
+      <w:r>
+        <w:rPr>
+          <w:rFonts w:hint="eastAsia"/>
+        </w:rPr>
+        <w:t xml:space="preserve">  Service:</w:t>
+      </w:r>
+    </w:p>
+    <w:p>
+      <w:r>
+        <w:rPr>
+          <w:rFonts w:hint="eastAsia"/>
+        </w:rPr>
+        <w:t xml:space="preserve">     </w:t>
+      </w:r>
+      <w:r>
+        <w:rPr>
+          <w:rFonts w:hint="eastAsia"/>
+        </w:rPr>
+        <w:t>Result</w:t>
+      </w:r>
+      <w:r>
+        <w:rPr>
+          <w:rFonts w:hint="eastAsia"/>
+        </w:rPr>
+        <w:t>|WIFISetting|result</w:t>
+      </w:r>
+      <w:r>
+        <w:rPr>
+          <w:rFonts w:hint="eastAsia"/>
+        </w:rPr>
+        <w:t xml:space="preserve">    Note: R</w:t>
+      </w:r>
+      <w:r>
+        <w:rPr>
+          <w:rFonts w:hint="eastAsia"/>
+        </w:rPr>
+        <w:t>esult is 0 or 1, 0 means fail ,1 means success</w:t>
+      </w:r>
+    </w:p>
+    <w:p>
+      <w:pPr>
+        <w:ind w:firstLine="405"/>
+      </w:pPr>
+      <w:r>
+        <w:rPr>
+          <w:rFonts w:hint="eastAsia"/>
+        </w:rPr>
+        <w:t>Note</w:t>
+      </w:r>
+      <w:r>
+        <w:rPr>
+          <w:rFonts w:hint="eastAsia"/>
+        </w:rPr>
+        <w:t>：</w:t>
+      </w:r>
+      <w:r>
+        <w:t>”</w:t>
+      </w:r>
+      <w:r>
+        <w:rPr>
+          <w:rFonts w:hint="eastAsia"/>
+        </w:rPr>
+        <w:t>SSID show or hide</w:t>
+      </w:r>
+      <w:r>
+        <w:t>”</w:t>
+      </w:r>
+      <w:r>
+        <w:rPr>
+          <w:rFonts w:hint="eastAsia"/>
+        </w:rPr>
+        <w:t xml:space="preserve"> </w:t>
+      </w:r>
+      <w:r>
+        <w:rPr>
+          <w:rFonts w:hint="eastAsia"/>
+        </w:rPr>
+        <w:t>is</w:t>
+      </w:r>
+      <w:r>
+        <w:rPr>
+          <w:rFonts w:hint="eastAsia"/>
+        </w:rPr>
+        <w:t xml:space="preserve"> false </w:t>
+      </w:r>
+      <w:r>
+        <w:rPr>
+          <w:rFonts w:hint="eastAsia"/>
+        </w:rPr>
+        <w:t xml:space="preserve">or </w:t>
+      </w:r>
+      <w:r>
+        <w:rPr>
+          <w:rFonts w:hint="eastAsia"/>
+        </w:rPr>
+        <w:t xml:space="preserve">true </w:t>
+      </w:r>
+      <w:r>
+        <w:rPr>
+          <w:rFonts w:hint="eastAsia"/>
+        </w:rPr>
+        <w:t>, false means hide , true means show</w:t>
+      </w:r>
+    </w:p>
+    <w:p>
+      <w:pPr>
+        <w:ind w:firstLine="405"/>
+      </w:pPr>
+      <w:r>
+        <w:t>“</w:t>
+      </w:r>
+      <w:r>
+        <w:rPr>
+          <w:rFonts w:hint="eastAsia"/>
+        </w:rPr>
+        <w:t>Security mode</w:t>
+      </w:r>
+      <w:r>
+        <w:t>”</w:t>
+      </w:r>
+      <w:r>
+        <w:rPr>
+          <w:rFonts w:hint="eastAsia"/>
+        </w:rPr>
+        <w:t xml:space="preserve"> </w:t>
+      </w:r>
+      <w:r>
+        <w:rPr>
+          <w:rFonts w:hint="eastAsia"/>
+        </w:rPr>
+        <w:t>is 0,1,</w:t>
+      </w:r>
+      <w:r>
+        <w:rPr>
+          <w:rFonts w:hint="eastAsia"/>
+        </w:rPr>
+        <w:t xml:space="preserve">2 </w:t>
+      </w:r>
+      <w:r>
+        <w:rPr>
+          <w:rFonts w:hint="eastAsia"/>
+        </w:rPr>
+        <w:t>，</w:t>
+      </w:r>
+      <w:r>
+        <w:rPr>
+          <w:rFonts w:hint="eastAsia"/>
+        </w:rPr>
+        <w:t xml:space="preserve">0 </w:t>
+      </w:r>
+      <w:r>
+        <w:rPr>
+          <w:rFonts w:hint="eastAsia"/>
+        </w:rPr>
+        <w:t xml:space="preserve">means </w:t>
+      </w:r>
+      <w:r>
+        <w:rPr>
+          <w:rFonts w:hint="eastAsia"/>
+        </w:rPr>
+        <w:t xml:space="preserve">open </w:t>
+      </w:r>
+      <w:r>
+        <w:rPr>
+          <w:rFonts w:hint="eastAsia"/>
+        </w:rPr>
+        <w:t>，</w:t>
+      </w:r>
+      <w:r>
+        <w:rPr>
+          <w:rFonts w:hint="eastAsia"/>
+        </w:rPr>
+        <w:t xml:space="preserve"> 1 </w:t>
+      </w:r>
+      <w:r>
+        <w:rPr>
+          <w:rFonts w:hint="eastAsia"/>
+        </w:rPr>
+        <w:t xml:space="preserve">means </w:t>
+      </w:r>
+      <w:r>
+        <w:t>WPA_PSK</w:t>
+      </w:r>
+      <w:r>
+        <w:rPr>
+          <w:rFonts w:hint="eastAsia"/>
+        </w:rPr>
+        <w:t>，</w:t>
+      </w:r>
+      <w:r>
+        <w:rPr>
+          <w:rFonts w:hint="eastAsia"/>
+        </w:rPr>
+        <w:t xml:space="preserve">2 means </w:t>
+      </w:r>
+      <w:r>
+        <w:t>WPA_PSK</w:t>
+      </w:r>
+      <w:r>
+        <w:rPr>
+          <w:rFonts w:hint="eastAsia"/>
+        </w:rPr>
+        <w:t>2</w:t>
+      </w:r>
+    </w:p>
+    <w:p>
+      <w:pPr>
+        <w:ind w:firstLine="405"/>
+      </w:pPr>
+      <w:r>
+        <w:t>M</w:t>
+      </w:r>
+      <w:r>
+        <w:rPr>
+          <w:rFonts w:hint="eastAsia"/>
+        </w:rPr>
+        <w:t xml:space="preserve">ax customer </w:t>
+      </w:r>
+      <w:r>
+        <w:rPr>
+          <w:rFonts w:hint="eastAsia"/>
+        </w:rPr>
+        <w:t>is number</w:t>
+      </w:r>
+      <w:r>
+        <w:rPr>
+          <w:rFonts w:hint="eastAsia"/>
+        </w:rPr>
+        <w:t>，</w:t>
+      </w:r>
+      <w:r>
+        <w:rPr>
+          <w:rFonts w:hint="eastAsia"/>
+        </w:rPr>
+        <w:t xml:space="preserve">the number is from 1 to </w:t>
+      </w:r>
+      <w:r>
+        <w:rPr>
+          <w:rFonts w:hint="eastAsia"/>
+        </w:rPr>
+        <w:t>10</w:t>
+      </w:r>
+    </w:p>
+    <w:p>
+      <w:pPr>
+        <w:ind w:firstLine="405"/>
+      </w:pPr>
+    </w:p>
+    <w:p>
+      <w:pPr>
+        <w:ind w:firstLine="420"/>
+      </w:pPr>
+    </w:p>
+    <w:p>
+      <w:r>
+        <w:rPr>
+          <w:rFonts w:hint="eastAsia"/>
+        </w:rPr>
+        <w:t xml:space="preserve">9.  </w:t>
+      </w:r>
+      <w:r>
+        <w:rPr>
+          <w:rFonts w:hint="eastAsia"/>
+        </w:rPr>
+        <w:t>重启设置</w:t>
+      </w:r>
+    </w:p>
+    <w:p>
+      <w:pPr>
+        <w:ind w:firstLine="420"/>
+      </w:pPr>
+      <w:r>
+        <w:rPr>
+          <w:rFonts w:hint="eastAsia"/>
+        </w:rPr>
+        <w:t xml:space="preserve">  Client:</w:t>
+      </w:r>
+    </w:p>
+    <w:p>
+      <w:pPr>
+        <w:ind w:firstLine="420"/>
+      </w:pPr>
+      <w:r>
+        <w:rPr>
+          <w:rFonts w:hint="eastAsia"/>
+        </w:rPr>
+        <w:t xml:space="preserve">     Request|</w:t>
+      </w:r>
+      <w:r>
+        <w:rPr>
+          <w:rFonts w:hint="eastAsia"/>
+        </w:rPr>
+        <w:t>Re</w:t>
+      </w:r>
+      <w:r>
+        <w:rPr>
+          <w:rFonts w:hint="eastAsia"/>
+        </w:rPr>
+        <w:t>Boot</w:t>
+      </w:r>
+    </w:p>
+    <w:p>
+      <w:pPr>
+        <w:ind w:firstLine="420"/>
+      </w:pPr>
+      <w:r>
+        <w:rPr>
+          <w:rFonts w:hint="eastAsia"/>
+        </w:rPr>
+        <w:t>Service:</w:t>
+      </w:r>
+    </w:p>
+    <w:p>
+      <w:pPr>
+        <w:ind w:firstLine="420"/>
+      </w:pPr>
+      <w:r>
+        <w:rPr>
+          <w:rFonts w:hint="eastAsia"/>
+        </w:rPr>
+        <w:t xml:space="preserve">    Result</w:t>
+      </w:r>
+      <w:r>
+        <w:rPr>
+          <w:rFonts w:hint="eastAsia"/>
+        </w:rPr>
+        <w:t>|ReBoot</w:t>
+      </w:r>
+    </w:p>
+    <w:p>
+      <w:r>
+        <w:rPr>
+          <w:rFonts w:hint="eastAsia"/>
+        </w:rPr>
+        <w:t>Note: R</w:t>
+      </w:r>
+      <w:r>
+        <w:rPr>
+          <w:rFonts w:hint="eastAsia"/>
+        </w:rPr>
+        <w:t>esult is 0 or 1, 0 means fail ,1 means success</w:t>
+      </w:r>
+    </w:p>
+    <w:p>
+      <w:r>
+        <w:rPr>
+          <w:rFonts w:hint="eastAsia"/>
+        </w:rPr>
+        <w:t xml:space="preserve">10.  </w:t>
+      </w:r>
+      <w:r>
+        <w:rPr>
+          <w:rFonts w:hint="eastAsia"/>
+        </w:rPr>
+        <w:t>恢复出厂设置</w:t>
+      </w:r>
+    </w:p>
+    <w:p>
+      <w:r>
+        <w:rPr>
+          <w:rFonts w:hint="eastAsia"/>
+        </w:rPr>
+        <w:t xml:space="preserve">     Client</w:t>
+      </w:r>
+      <w:r>
+        <w:rPr>
+          <w:rFonts w:hint="eastAsia"/>
+        </w:rPr>
+        <w:t>：</w:t>
+      </w:r>
+    </w:p>
+    <w:p>
+      <w:r>
+        <w:rPr>
+          <w:rFonts w:hint="eastAsia"/>
+        </w:rPr>
+        <w:t xml:space="preserve">        Request|</w:t>
+      </w:r>
+      <w:r>
+        <w:rPr>
+          <w:rFonts w:hint="eastAsia"/>
+        </w:rPr>
+        <w:t>ReFactory</w:t>
+      </w:r>
+    </w:p>
+    <w:p>
+      <w:pPr>
+        <w:ind w:firstLine="405"/>
+      </w:pPr>
+      <w:r>
+        <w:rPr>
+          <w:rFonts w:hint="eastAsia"/>
+        </w:rPr>
+        <w:t>Service:</w:t>
+      </w:r>
+    </w:p>
+    <w:p>
+      <w:pPr>
+        <w:ind w:firstLine="405"/>
+      </w:pPr>
+      <w:r>
+        <w:rPr>
+          <w:rFonts w:hint="eastAsia"/>
+        </w:rPr>
+        <w:t xml:space="preserve">   </w:t>
+      </w:r>
+      <w:r>
+        <w:rPr>
+          <w:rFonts w:hint="eastAsia"/>
+        </w:rPr>
+        <w:t>Result</w:t>
+      </w:r>
+      <w:r>
+        <w:rPr>
+          <w:rFonts w:hint="eastAsia"/>
+        </w:rPr>
+        <w:t>|ReFacto</w:t>
+      </w:r>
+      <w:r>
+        <w:rPr>
+          <w:rFonts w:hint="eastAsia"/>
+        </w:rPr>
+        <w:t>ry</w:t>
+      </w:r>
+    </w:p>
+    <w:p>
+      <w:r>
+        <w:rPr>
+          <w:rFonts w:hint="eastAsia"/>
+        </w:rPr>
+        <w:t>Note: R</w:t>
+      </w:r>
+      <w:r>
+        <w:rPr>
+          <w:rFonts w:hint="eastAsia"/>
+        </w:rPr>
+        <w:t>esult is 0 or 1, 0 means fail ,1 means success</w:t>
+      </w:r>
+    </w:p>
+    <w:p>
+      <w:r>
+        <w:rPr>
+          <w:rFonts w:hint="eastAsia"/>
+        </w:rPr>
+        <w:t xml:space="preserve">11. </w:t>
+      </w:r>
+      <w:r>
+        <w:rPr>
+          <w:rFonts w:hint="eastAsia"/>
+        </w:rPr>
+        <w:t>断开数据业务</w:t>
+      </w:r>
+    </w:p>
+    <w:p>
+      <w:pPr>
+        <w:ind w:firstLine="420"/>
+      </w:pPr>
+      <w:r>
+        <w:rPr>
+          <w:rFonts w:hint="eastAsia"/>
+        </w:rPr>
+        <w:t>Client:</w:t>
+      </w:r>
+    </w:p>
+    <w:p>
+      <w:pPr>
+        <w:ind w:firstLine="420"/>
+      </w:pPr>
+      <w:r>
+        <w:rPr>
+          <w:rFonts w:hint="eastAsia"/>
+        </w:rPr>
+        <w:t xml:space="preserve">   Request|CloseData</w:t>
+      </w:r>
+    </w:p>
+    <w:p>
+      <w:pPr>
+        <w:ind w:firstLine="420"/>
+      </w:pPr>
+      <w:r>
+        <w:rPr>
+          <w:rFonts w:hint="eastAsia"/>
+        </w:rPr>
+        <w:t>Service</w:t>
+      </w:r>
+    </w:p>
+    <w:p>
+      <w:pPr>
+        <w:ind w:firstLineChars="350" w:firstLine="735"/>
+      </w:pPr>
+      <w:r>
+        <w:rPr>
+          <w:rFonts w:hint="eastAsia"/>
+        </w:rPr>
+        <w:t>Result|ColseData</w:t>
+      </w:r>
+    </w:p>
+    <w:p>
+      <w:r>
+        <w:rPr>
+          <w:rFonts w:hint="eastAsia"/>
+        </w:rPr>
+        <w:t>Note: R</w:t>
+      </w:r>
+      <w:r>
+        <w:rPr>
+          <w:rFonts w:hint="eastAsia"/>
+        </w:rPr>
+        <w:t>esult is 0 or 1, 0 means fail ,1 means success</w:t>
+      </w:r>
+    </w:p>
+    <w:p>
+      <w:r>
+        <w:rPr>
+          <w:rFonts w:hint="eastAsia"/>
+        </w:rPr>
+        <w:t xml:space="preserve">12. </w:t>
+      </w:r>
+      <w:r>
+        <w:rPr>
+          <w:rFonts w:hint="eastAsia"/>
+        </w:rPr>
+        <w:t>图标显示</w:t>
+      </w:r>
+    </w:p>
+    <w:p>
+      <w:pPr>
+        <w:ind w:firstLine="420"/>
+      </w:pPr>
+      <w:r>
+        <w:rPr>
+          <w:rFonts w:hint="eastAsia"/>
+        </w:rPr>
+        <w:t>Client:</w:t>
+      </w:r>
+    </w:p>
+    <w:p>
+      <w:pPr>
+        <w:ind w:firstLine="420"/>
+      </w:pPr>
+      <w:r>
+        <w:rPr>
+          <w:rFonts w:hint="eastAsia"/>
+        </w:rPr>
+        <w:t xml:space="preserve">   Request|Common</w:t>
+      </w:r>
+    </w:p>
+    <w:p>
+      <w:pPr>
+        <w:ind w:firstLine="420"/>
+      </w:pPr>
+      <w:r>
+        <w:rPr>
+          <w:rFonts w:hint="eastAsia"/>
+        </w:rPr>
+        <w:t>Service:</w:t>
+      </w:r>
+      <w:r>
+        <w:rPr>
+          <w:rFonts w:hint="eastAsia"/>
+        </w:rPr>
+        <w:t xml:space="preserve">   </w:t>
+      </w:r>
+      <w:r>
+        <w:rPr>
+          <w:rFonts w:hint="eastAsia"/>
+        </w:rPr>
+        <w:t>Result</w:t>
+      </w:r>
+      <w:r>
+        <w:rPr>
+          <w:rFonts w:hint="eastAsia"/>
+        </w:rPr>
+        <w:t>|Common</w:t>
+      </w:r>
+      <w:r>
+        <w:rPr>
+          <w:rFonts w:hint="eastAsia"/>
+        </w:rPr>
+        <w:t>|</w:t>
+      </w:r>
+      <w:r>
+        <w:rPr>
+          <w:rFonts w:hint="eastAsia"/>
+        </w:rPr>
+        <w:t>MaxconnectedCustomer|unreadsms|</w:t>
+      </w:r>
+      <w:r>
+        <w:rPr>
+          <w:rFonts w:hint="eastAsia"/>
+        </w:rPr>
+        <w:t>Battery|</w:t>
+      </w:r>
+      <w:r>
+        <w:rPr>
+          <w:rFonts w:hint="eastAsia"/>
+        </w:rPr>
+        <w:t>networkType|</w:t>
+      </w:r>
+      <w:r>
+        <w:rPr>
+          <w:rFonts w:hint="eastAsia"/>
+        </w:rPr>
+        <w:t>SPN|RSRP</w:t>
+      </w:r>
+    </w:p>
+    <w:p>
+      <w:r>
+        <w:rPr>
+          <w:rFonts w:hint="eastAsia"/>
+        </w:rPr>
+        <w:t>Note: Result is 0 or 1, 0 means fail ,1 means success</w:t>
+      </w:r>
+    </w:p>
+    <w:p>
+      <w:r>
+        <w:rPr>
+          <w:rFonts w:hint="eastAsia"/>
+        </w:rPr>
+        <w:t xml:space="preserve">13. </w:t>
+      </w:r>
+      <w:r>
+        <w:rPr>
+          <w:rFonts w:hint="eastAsia"/>
+        </w:rPr>
+        <w:t>语言设置：</w:t>
+      </w:r>
+    </w:p>
+    <w:p>
+      <w:r>
+        <w:rPr>
+          <w:rFonts w:hint="eastAsia"/>
+        </w:rPr>
+        <w:t>获取语言设置</w:t>
+      </w:r>
+    </w:p>
+    <w:p>
+      <w:pPr>
+        <w:ind w:firstLineChars="300" w:firstLine="630"/>
+      </w:pPr>
+      <w:r>
+        <w:rPr>
+          <w:rFonts w:hint="eastAsia"/>
+        </w:rPr>
+        <w:t>Client</w:t>
+      </w:r>
+      <w:r>
+        <w:rPr>
+          <w:rFonts w:hint="eastAsia"/>
+        </w:rPr>
+        <w:t>：</w:t>
+      </w:r>
+    </w:p>
+    <w:p>
+      <w:pPr>
+        <w:ind w:firstLine="420"/>
+      </w:pPr>
+      <w:r>
+        <w:rPr>
+          <w:rFonts w:hint="eastAsia"/>
+        </w:rPr>
+        <w:t>Request|</w:t>
+      </w:r>
+      <w:r>
+        <w:rPr>
+          <w:rFonts w:hint="eastAsia"/>
+        </w:rPr>
+        <w:t>Get</w:t>
+      </w:r>
+      <w:r>
+        <w:rPr>
+          <w:rFonts w:hint="eastAsia"/>
+        </w:rPr>
+        <w:t>Language</w:t>
+      </w:r>
+    </w:p>
+    <w:p>
+      <w:pPr>
+        <w:ind w:firstLine="420"/>
+      </w:pPr>
+      <w:r>
+        <w:rPr>
+          <w:rFonts w:hint="eastAsia"/>
+        </w:rPr>
+        <w:t xml:space="preserve">  Service</w:t>
+      </w:r>
+      <w:r>
+        <w:rPr>
+          <w:rFonts w:hint="eastAsia"/>
+        </w:rPr>
+        <w:t>：</w:t>
+      </w:r>
+    </w:p>
+    <w:p>
+      <w:pPr>
+        <w:ind w:firstLine="420"/>
+      </w:pPr>
+      <w:r>
+        <w:rPr>
+          <w:rFonts w:hint="eastAsia"/>
+        </w:rPr>
+        <w:t>Result</w:t>
+      </w:r>
+      <w:r>
+        <w:rPr>
+          <w:rFonts w:hint="eastAsia"/>
+        </w:rPr>
+        <w:t>|</w:t>
+      </w:r>
+      <w:r>
+        <w:rPr>
+          <w:rFonts w:hint="eastAsia"/>
+        </w:rPr>
+        <w:t>Get</w:t>
+      </w:r>
+      <w:r>
+        <w:rPr>
+          <w:rFonts w:hint="eastAsia"/>
+        </w:rPr>
+        <w:t>Language</w:t>
+      </w:r>
+      <w:r>
+        <w:rPr>
+          <w:rFonts w:hint="eastAsia"/>
+        </w:rPr>
+        <w:t>|Language</w:t>
+      </w:r>
+    </w:p>
+    <w:p>
+      <w:r>
+        <w:rPr>
+          <w:rFonts w:hint="eastAsia"/>
+        </w:rPr>
+        <w:t>Note: Result is 0 or 1, 0 means fail ,1 means success</w:t>
+      </w:r>
+    </w:p>
+    <w:p>
+      <w:r>
         <w:lastRenderedPageBreak/>
-        <w:t>Note: Result is 0 or 1, 0 means fail ,1 means success</w:t>
-      </w:r>
-    </w:p>
-    <w:p>
-      <w:pPr>
-        <w:ind w:firstLine="420"/>
-      </w:pPr>
-      <w:r>
-        <w:rPr>
-          <w:rFonts w:hint="eastAsia"/>
-        </w:rPr>
-        <w:t xml:space="preserve">WIFI </w:t>
-      </w:r>
-      <w:r>
-        <w:rPr>
-          <w:rFonts w:hint="eastAsia"/>
-        </w:rPr>
-        <w:t>设置：</w:t>
-      </w:r>
-    </w:p>
-    <w:p>
-      <w:pPr>
-        <w:ind w:firstLine="420"/>
-      </w:pPr>
-      <w:r>
-        <w:rPr>
-          <w:rFonts w:hint="eastAsia"/>
-        </w:rPr>
-        <w:t xml:space="preserve">   Client</w:t>
-      </w:r>
-      <w:r>
-        <w:rPr>
-          <w:rFonts w:hint="eastAsia"/>
-        </w:rPr>
-        <w:t>：</w:t>
-      </w:r>
-    </w:p>
-    <w:p>
-      <w:pPr>
-        <w:ind w:firstLine="420"/>
-      </w:pPr>
-      <w:r>
-        <w:rPr>
-          <w:rFonts w:hint="eastAsia"/>
-        </w:rPr>
-        <w:t xml:space="preserve">      Request|WIFISetting|SSID|SSID show or hide|security mode|password|</w:t>
-      </w:r>
-      <w:r>
-        <w:rPr>
-          <w:rFonts w:hint="eastAsia"/>
-        </w:rPr>
-        <w:t>max customer number</w:t>
-      </w:r>
-    </w:p>
-    <w:p>
-      <w:pPr>
-        <w:ind w:firstLine="420"/>
-      </w:pPr>
-      <w:r>
-        <w:rPr>
-          <w:rFonts w:hint="eastAsia"/>
-        </w:rPr>
-        <w:t xml:space="preserve">  Service:</w:t>
-      </w:r>
-    </w:p>
-    <w:p>
-      <w:r>
-        <w:rPr>
-          <w:rFonts w:hint="eastAsia"/>
-        </w:rPr>
-        <w:t xml:space="preserve">     </w:t>
-      </w:r>
-      <w:r>
-        <w:rPr>
-          <w:rFonts w:hint="eastAsia"/>
-        </w:rPr>
-        <w:t>Result</w:t>
-      </w:r>
-      <w:r>
-        <w:rPr>
-          <w:rFonts w:hint="eastAsia"/>
-        </w:rPr>
-        <w:t>|WIFISetting|result</w:t>
-      </w:r>
-      <w:r>
-        <w:rPr>
-          <w:rFonts w:hint="eastAsia"/>
-        </w:rPr>
-        <w:t xml:space="preserve">    Note: R</w:t>
-      </w:r>
-      <w:r>
-        <w:rPr>
-          <w:rFonts w:hint="eastAsia"/>
-        </w:rPr>
-        <w:t>esult is 0 or 1, 0 means fail ,1 means success</w:t>
-      </w:r>
-    </w:p>
-    <w:p>
-      <w:pPr>
-        <w:ind w:firstLine="405"/>
-      </w:pPr>
-      <w:r>
-        <w:rPr>
-          <w:rFonts w:hint="eastAsia"/>
-        </w:rPr>
-        <w:t>Note</w:t>
-      </w:r>
-      <w:r>
-        <w:rPr>
-          <w:rFonts w:hint="eastAsia"/>
-        </w:rPr>
-        <w:t>：</w:t>
-      </w:r>
-      <w:r>
-        <w:t>”</w:t>
-      </w:r>
-      <w:r>
-        <w:rPr>
-          <w:rFonts w:hint="eastAsia"/>
-        </w:rPr>
-        <w:t>SSID show or hide</w:t>
-      </w:r>
-      <w:r>
-        <w:t>”</w:t>
-      </w:r>
-      <w:r>
-        <w:rPr>
-          <w:rFonts w:hint="eastAsia"/>
-        </w:rPr>
-        <w:t xml:space="preserve"> </w:t>
-      </w:r>
-      <w:r>
-        <w:rPr>
-          <w:rFonts w:hint="eastAsia"/>
-        </w:rPr>
-        <w:t>is</w:t>
-      </w:r>
-      <w:r>
-        <w:rPr>
-          <w:rFonts w:hint="eastAsia"/>
-        </w:rPr>
-        <w:t xml:space="preserve"> false </w:t>
-      </w:r>
-      <w:r>
-        <w:rPr>
-          <w:rFonts w:hint="eastAsia"/>
-        </w:rPr>
-        <w:t xml:space="preserve">or </w:t>
-      </w:r>
-      <w:r>
-        <w:rPr>
-          <w:rFonts w:hint="eastAsia"/>
-        </w:rPr>
-        <w:t xml:space="preserve">true </w:t>
-      </w:r>
-      <w:r>
-        <w:rPr>
-          <w:rFonts w:hint="eastAsia"/>
-        </w:rPr>
-        <w:t>, false means hide , true means show</w:t>
-      </w:r>
-    </w:p>
-    <w:p>
-      <w:pPr>
-        <w:ind w:firstLine="405"/>
-      </w:pPr>
-      <w:r>
-        <w:t>“</w:t>
-      </w:r>
-      <w:r>
-        <w:rPr>
-          <w:rFonts w:hint="eastAsia"/>
-        </w:rPr>
-        <w:t>Security mode</w:t>
-      </w:r>
-      <w:r>
-        <w:t>”</w:t>
-      </w:r>
-      <w:r>
-        <w:rPr>
-          <w:rFonts w:hint="eastAsia"/>
-        </w:rPr>
-        <w:t xml:space="preserve"> </w:t>
-      </w:r>
-      <w:r>
-        <w:rPr>
-          <w:rFonts w:hint="eastAsia"/>
-        </w:rPr>
-        <w:t>is 0,1,</w:t>
-      </w:r>
-      <w:r>
-        <w:rPr>
-          <w:rFonts w:hint="eastAsia"/>
-        </w:rPr>
-        <w:t xml:space="preserve">2 </w:t>
-      </w:r>
-      <w:r>
-        <w:rPr>
-          <w:rFonts w:hint="eastAsia"/>
-        </w:rPr>
-        <w:t>，</w:t>
-      </w:r>
-      <w:r>
-        <w:rPr>
-          <w:rFonts w:hint="eastAsia"/>
-        </w:rPr>
-        <w:t xml:space="preserve">0 </w:t>
-      </w:r>
-      <w:r>
-        <w:rPr>
-          <w:rFonts w:hint="eastAsia"/>
-        </w:rPr>
-        <w:t xml:space="preserve">means </w:t>
-      </w:r>
-      <w:r>
-        <w:rPr>
-          <w:rFonts w:hint="eastAsia"/>
-        </w:rPr>
-        <w:t xml:space="preserve">open </w:t>
-      </w:r>
-      <w:r>
-        <w:rPr>
-          <w:rFonts w:hint="eastAsia"/>
-        </w:rPr>
-        <w:t>，</w:t>
-      </w:r>
-      <w:r>
-        <w:rPr>
-          <w:rFonts w:hint="eastAsia"/>
-        </w:rPr>
-        <w:t xml:space="preserve"> 1 </w:t>
-      </w:r>
-      <w:r>
-        <w:rPr>
-          <w:rFonts w:hint="eastAsia"/>
-        </w:rPr>
-        <w:t xml:space="preserve">means </w:t>
-      </w:r>
-      <w:r>
-        <w:t>WPA_PSK</w:t>
-      </w:r>
-      <w:r>
-        <w:rPr>
-          <w:rFonts w:hint="eastAsia"/>
-        </w:rPr>
-        <w:t>，</w:t>
-      </w:r>
-      <w:r>
-        <w:rPr>
-          <w:rFonts w:hint="eastAsia"/>
-        </w:rPr>
-        <w:t xml:space="preserve">2 means </w:t>
-      </w:r>
-      <w:r>
-        <w:t>WPA_PSK</w:t>
-      </w:r>
-      <w:r>
-        <w:rPr>
-          <w:rFonts w:hint="eastAsia"/>
-        </w:rPr>
-        <w:t>2</w:t>
-      </w:r>
-    </w:p>
-    <w:p>
-      <w:pPr>
-        <w:ind w:firstLine="405"/>
-      </w:pPr>
-      <w:r>
-        <w:t>M</w:t>
-      </w:r>
-      <w:r>
-        <w:rPr>
-          <w:rFonts w:hint="eastAsia"/>
-        </w:rPr>
-        <w:t xml:space="preserve">ax customer </w:t>
-      </w:r>
-      <w:r>
-        <w:rPr>
-          <w:rFonts w:hint="eastAsia"/>
-        </w:rPr>
-        <w:t>is number</w:t>
-      </w:r>
-      <w:r>
-        <w:rPr>
-          <w:rFonts w:hint="eastAsia"/>
-        </w:rPr>
-        <w:t>，</w:t>
-      </w:r>
-      <w:r>
-        <w:rPr>
-          <w:rFonts w:hint="eastAsia"/>
-        </w:rPr>
-        <w:t xml:space="preserve">the number is from 1 to </w:t>
-      </w:r>
-      <w:r>
-        <w:rPr>
-          <w:rFonts w:hint="eastAsia"/>
-        </w:rPr>
-        <w:t>10</w:t>
-      </w:r>
-    </w:p>
-    <w:p>
-      <w:pPr>
-        <w:ind w:firstLine="405"/>
-      </w:pPr>
-    </w:p>
-    <w:p>
-      <w:pPr>
-        <w:ind w:firstLine="420"/>
-      </w:pPr>
-    </w:p>
-    <w:p>
-      <w:r>
-        <w:rPr>
-          <w:rFonts w:hint="eastAsia"/>
-        </w:rPr>
-        <w:t xml:space="preserve">9.  </w:t>
-      </w:r>
-      <w:r>
-        <w:rPr>
-          <w:rFonts w:hint="eastAsia"/>
-        </w:rPr>
-        <w:t>重启设置</w:t>
-      </w:r>
-    </w:p>
-    <w:p>
-      <w:pPr>
-        <w:ind w:firstLine="420"/>
-      </w:pPr>
-      <w:r>
-        <w:rPr>
-          <w:rFonts w:hint="eastAsia"/>
-        </w:rPr>
-        <w:t xml:space="preserve">  Client:</w:t>
-      </w:r>
-    </w:p>
-    <w:p>
-      <w:pPr>
-        <w:ind w:firstLine="420"/>
-      </w:pPr>
-      <w:r>
-        <w:rPr>
-          <w:rFonts w:hint="eastAsia"/>
-        </w:rPr>
-        <w:t xml:space="preserve">     Request|</w:t>
-      </w:r>
-      <w:r>
-        <w:rPr>
-          <w:rFonts w:hint="eastAsia"/>
-        </w:rPr>
-        <w:t>Re</w:t>
-      </w:r>
-      <w:r>
-        <w:rPr>
-          <w:rFonts w:hint="eastAsia"/>
-        </w:rPr>
-        <w:t>Boot</w:t>
-      </w:r>
-    </w:p>
-    <w:p>
-      <w:pPr>
-        <w:ind w:firstLine="420"/>
-      </w:pPr>
-      <w:r>
-        <w:rPr>
-          <w:rFonts w:hint="eastAsia"/>
-        </w:rPr>
-        <w:t>Service:</w:t>
-      </w:r>
-    </w:p>
-    <w:p>
-      <w:pPr>
-        <w:ind w:firstLine="420"/>
-      </w:pPr>
-      <w:r>
-        <w:rPr>
-          <w:rFonts w:hint="eastAsia"/>
-        </w:rPr>
-        <w:t xml:space="preserve">    Result</w:t>
-      </w:r>
-      <w:r>
-        <w:rPr>
-          <w:rFonts w:hint="eastAsia"/>
-        </w:rPr>
-        <w:t>|ReBoot</w:t>
-      </w:r>
-    </w:p>
-    <w:p>
-      <w:r>
-        <w:rPr>
-          <w:rFonts w:hint="eastAsia"/>
-        </w:rPr>
-        <w:t>Note: R</w:t>
-      </w:r>
-      <w:r>
-        <w:rPr>
-          <w:rFonts w:hint="eastAsia"/>
-        </w:rPr>
-        <w:t>esult is 0 or 1, 0 means fail ,1 means success</w:t>
-      </w:r>
-    </w:p>
-    <w:p>
-      <w:r>
-        <w:rPr>
-          <w:rFonts w:hint="eastAsia"/>
-        </w:rPr>
-        <w:t xml:space="preserve">10.  </w:t>
-      </w:r>
-      <w:r>
-        <w:rPr>
-          <w:rFonts w:hint="eastAsia"/>
-        </w:rPr>
-        <w:t>恢复出厂设置</w:t>
-      </w:r>
-    </w:p>
-    <w:p>
-      <w:r>
-        <w:rPr>
-          <w:rFonts w:hint="eastAsia"/>
-        </w:rPr>
-        <w:t xml:space="preserve">     Client</w:t>
-      </w:r>
-      <w:r>
-        <w:rPr>
-          <w:rFonts w:hint="eastAsia"/>
-        </w:rPr>
-        <w:t>：</w:t>
-      </w:r>
-    </w:p>
-    <w:p>
-      <w:r>
-        <w:rPr>
-          <w:rFonts w:hint="eastAsia"/>
-        </w:rPr>
-        <w:t xml:space="preserve">        Request|</w:t>
-      </w:r>
-      <w:r>
-        <w:rPr>
-          <w:rFonts w:hint="eastAsia"/>
-        </w:rPr>
-        <w:t>ReFactory</w:t>
-      </w:r>
-    </w:p>
-    <w:p>
-      <w:pPr>
-        <w:ind w:firstLine="405"/>
-      </w:pPr>
-      <w:r>
-        <w:rPr>
-          <w:rFonts w:hint="eastAsia"/>
-        </w:rPr>
-        <w:t>Service:</w:t>
-      </w:r>
-    </w:p>
-    <w:p>
-      <w:pPr>
-        <w:ind w:firstLine="405"/>
-      </w:pPr>
-      <w:r>
-        <w:rPr>
-          <w:rFonts w:hint="eastAsia"/>
-        </w:rPr>
-        <w:t xml:space="preserve">   </w:t>
-      </w:r>
-      <w:r>
-        <w:rPr>
-          <w:rFonts w:hint="eastAsia"/>
-        </w:rPr>
-        <w:t>Result</w:t>
-      </w:r>
-      <w:r>
-        <w:rPr>
-          <w:rFonts w:hint="eastAsia"/>
-        </w:rPr>
-        <w:t>|ReFacto</w:t>
-      </w:r>
-      <w:r>
-        <w:rPr>
-          <w:rFonts w:hint="eastAsia"/>
-        </w:rPr>
-        <w:t>ry</w:t>
-      </w:r>
-    </w:p>
-    <w:p>
-      <w:r>
-        <w:rPr>
-          <w:rFonts w:hint="eastAsia"/>
-        </w:rPr>
-        <w:t>Note: R</w:t>
-      </w:r>
-      <w:r>
-        <w:rPr>
-          <w:rFonts w:hint="eastAsia"/>
-        </w:rPr>
-        <w:t>esult is 0 or 1, 0 means fail ,1 means success</w:t>
-      </w:r>
-    </w:p>
-    <w:p>
-      <w:r>
-        <w:rPr>
-          <w:rFonts w:hint="eastAsia"/>
-        </w:rPr>
-        <w:t xml:space="preserve">11. </w:t>
-      </w:r>
-      <w:r>
-        <w:rPr>
-          <w:rFonts w:hint="eastAsia"/>
-        </w:rPr>
-        <w:t>断开数据业务</w:t>
-      </w:r>
-    </w:p>
-    <w:p>
-      <w:pPr>
-        <w:ind w:firstLine="420"/>
-      </w:pPr>
-      <w:r>
-        <w:rPr>
-          <w:rFonts w:hint="eastAsia"/>
-        </w:rPr>
-        <w:t>Client:</w:t>
-      </w:r>
-    </w:p>
-    <w:p>
-      <w:pPr>
-        <w:ind w:firstLine="420"/>
-      </w:pPr>
-      <w:r>
-        <w:rPr>
-          <w:rFonts w:hint="eastAsia"/>
-        </w:rPr>
-        <w:t xml:space="preserve">   Request|CloseData</w:t>
-      </w:r>
-    </w:p>
-    <w:p>
-      <w:pPr>
-        <w:ind w:firstLine="420"/>
-      </w:pPr>
-      <w:r>
-        <w:rPr>
-          <w:rFonts w:hint="eastAsia"/>
-        </w:rPr>
-        <w:t>Service</w:t>
-      </w:r>
-    </w:p>
-    <w:p>
-      <w:pPr>
-        <w:ind w:firstLineChars="350" w:firstLine="735"/>
-      </w:pPr>
-      <w:r>
-        <w:rPr>
-          <w:rFonts w:hint="eastAsia"/>
-        </w:rPr>
-        <w:t>Result|ColseData</w:t>
-      </w:r>
-    </w:p>
-    <w:p>
-      <w:r>
-        <w:rPr>
-          <w:rFonts w:hint="eastAsia"/>
-        </w:rPr>
-        <w:t>Note: R</w:t>
-      </w:r>
-      <w:r>
-        <w:rPr>
-          <w:rFonts w:hint="eastAsia"/>
-        </w:rPr>
-        <w:t>esult is 0 or 1, 0 means fail ,1 means success</w:t>
-      </w:r>
-    </w:p>
-    <w:p>
-      <w:r>
-        <w:rPr>
-          <w:rFonts w:hint="eastAsia"/>
-        </w:rPr>
-        <w:t xml:space="preserve">12. </w:t>
-      </w:r>
-      <w:r>
-        <w:rPr>
-          <w:rFonts w:hint="eastAsia"/>
-        </w:rPr>
-        <w:t>图标显示</w:t>
-      </w:r>
-    </w:p>
-    <w:p>
-      <w:pPr>
-        <w:ind w:firstLine="420"/>
-      </w:pPr>
-      <w:r>
-        <w:rPr>
-          <w:rFonts w:hint="eastAsia"/>
-        </w:rPr>
-        <w:t>Client:</w:t>
-      </w:r>
-    </w:p>
-    <w:p>
-      <w:pPr>
-        <w:ind w:firstLine="420"/>
-      </w:pPr>
-      <w:r>
-        <w:rPr>
-          <w:rFonts w:hint="eastAsia"/>
-        </w:rPr>
-        <w:t xml:space="preserve">   Request|Common</w:t>
-      </w:r>
-    </w:p>
-    <w:p>
-      <w:pPr>
-        <w:ind w:firstLine="420"/>
-      </w:pPr>
-      <w:r>
-        <w:rPr>
-          <w:rFonts w:hint="eastAsia"/>
-        </w:rPr>
-        <w:t>Service:</w:t>
-      </w:r>
-      <w:r>
-        <w:rPr>
-          <w:rFonts w:hint="eastAsia"/>
-        </w:rPr>
-        <w:t xml:space="preserve">   </w:t>
-      </w:r>
-      <w:r>
-        <w:rPr>
-          <w:rFonts w:hint="eastAsia"/>
-        </w:rPr>
-        <w:t>Result</w:t>
-      </w:r>
-      <w:r>
-        <w:rPr>
-          <w:rFonts w:hint="eastAsia"/>
-        </w:rPr>
-        <w:t>|Common</w:t>
-      </w:r>
-      <w:r>
-        <w:rPr>
-          <w:rFonts w:hint="eastAsia"/>
-        </w:rPr>
-        <w:t>|</w:t>
-      </w:r>
-      <w:r>
-        <w:rPr>
-          <w:rFonts w:hint="eastAsia"/>
-        </w:rPr>
-        <w:t>MaxconnectedCustomer|unreadsms|</w:t>
-      </w:r>
-      <w:r>
-        <w:rPr>
-          <w:rFonts w:hint="eastAsia"/>
-        </w:rPr>
-        <w:t>Battery|</w:t>
-      </w:r>
-      <w:r>
-        <w:rPr>
-          <w:rFonts w:hint="eastAsia"/>
-        </w:rPr>
-        <w:t>networkType|</w:t>
-      </w:r>
-      <w:r>
-        <w:rPr>
-          <w:rFonts w:hint="eastAsia"/>
-        </w:rPr>
-        <w:t>SPN|RSRP</w:t>
-      </w:r>
-    </w:p>
-    <w:p>
-      <w:r>
-        <w:rPr>
-          <w:rFonts w:hint="eastAsia"/>
-        </w:rPr>
-        <w:t>Note: Result is 0 or 1, 0 means fail ,1 means success</w:t>
-      </w:r>
-    </w:p>
-    <w:p>
-      <w:r>
-        <w:rPr>
-          <w:rFonts w:hint="eastAsia"/>
-        </w:rPr>
-        <w:t xml:space="preserve">13. </w:t>
-      </w:r>
-      <w:r>
-        <w:rPr>
-          <w:rFonts w:hint="eastAsia"/>
-        </w:rPr>
-        <w:t>语言设置：</w:t>
-      </w:r>
-    </w:p>
-    <w:p>
-      <w:r>
-        <w:rPr>
-          <w:rFonts w:hint="eastAsia"/>
-        </w:rPr>
-        <w:t>获取语言设置</w:t>
-      </w:r>
-    </w:p>
-    <w:p>
-      <w:pPr>
-        <w:ind w:firstLineChars="300" w:firstLine="630"/>
-      </w:pPr>
-      <w:r>
-        <w:rPr>
-          <w:rFonts w:hint="eastAsia"/>
-        </w:rPr>
-        <w:t>Client</w:t>
-      </w:r>
-      <w:r>
-        <w:rPr>
-          <w:rFonts w:hint="eastAsia"/>
-        </w:rPr>
-        <w:t>：</w:t>
-      </w:r>
-    </w:p>
-    <w:p>
-      <w:pPr>
-        <w:ind w:firstLine="420"/>
-      </w:pPr>
-      <w:r>
-        <w:rPr>
-          <w:rFonts w:hint="eastAsia"/>
-        </w:rPr>
-        <w:t>Request|</w:t>
-      </w:r>
-      <w:r>
-        <w:rPr>
-          <w:rFonts w:hint="eastAsia"/>
-        </w:rPr>
-        <w:t>Get</w:t>
-      </w:r>
-      <w:r>
-        <w:rPr>
-          <w:rFonts w:hint="eastAsia"/>
-        </w:rPr>
-        <w:t>Language</w:t>
-      </w:r>
-    </w:p>
-    <w:p>
-      <w:pPr>
-        <w:ind w:firstLine="420"/>
-      </w:pPr>
-      <w:r>
-        <w:rPr>
-          <w:rFonts w:hint="eastAsia"/>
-        </w:rPr>
-        <w:t xml:space="preserve">  Service</w:t>
-      </w:r>
-      <w:r>
-        <w:rPr>
-          <w:rFonts w:hint="eastAsia"/>
-        </w:rPr>
-        <w:t>：</w:t>
-      </w:r>
-    </w:p>
-    <w:p>
-      <w:pPr>
-        <w:ind w:firstLine="420"/>
-      </w:pPr>
-      <w:r>
-        <w:rPr>
-          <w:rFonts w:hint="eastAsia"/>
-        </w:rPr>
-        <w:t>Result</w:t>
-      </w:r>
-      <w:r>
-        <w:rPr>
-          <w:rFonts w:hint="eastAsia"/>
-        </w:rPr>
-        <w:t>|</w:t>
-      </w:r>
-      <w:r>
-        <w:rPr>
-          <w:rFonts w:hint="eastAsia"/>
-        </w:rPr>
-        <w:t>Get</w:t>
-      </w:r>
-      <w:r>
-        <w:rPr>
-          <w:rFonts w:hint="eastAsia"/>
-        </w:rPr>
-        <w:t>Language</w:t>
-      </w:r>
-      <w:r>
-        <w:rPr>
-          <w:rFonts w:hint="eastAsia"/>
-        </w:rPr>
-        <w:t>|Language</w:t>
-      </w:r>
-    </w:p>
-    <w:p>
-      <w:r>
-        <w:rPr>
-          <w:rFonts w:hint="eastAsia"/>
-        </w:rPr>
-        <w:t>Note: Result is 0 or 1, 0 means fail ,1 means success</w:t>
-      </w:r>
-    </w:p>
-    <w:p>
-      <w:r>
         <w:t>N</w:t>
       </w:r>
       <w:r>
@@ -4641,6 +4668,11 @@
       <w:bookmarkEnd w:id="2"/>
     </w:p>
     <w:p>
+      <w:pPr>
+        <w:rPr>
+          <w:rFonts w:hint="eastAsia"/>
+        </w:rPr>
+      </w:pPr>
       <w:r>
         <w:rPr>
           <w:rFonts w:hint="eastAsia"/>
@@ -4649,6 +4681,178 @@
       </w:r>
     </w:p>
     <w:p/>
+    <w:p>
+      <w:pPr>
+        <w:rPr>
+          <w:rFonts w:hint="eastAsia"/>
+        </w:rPr>
+      </w:pPr>
+      <w:r>
+        <w:rPr>
+          <w:rFonts w:hint="eastAsia"/>
+        </w:rPr>
+        <w:t>15. WPS(</w:t>
+      </w:r>
+      <w:r>
+        <w:rPr>
+          <w:rStyle w:val="a8"/>
+          <w:rFonts w:ascii="Arial" w:hAnsi="Arial" w:cs="Arial"/>
+          <w:i w:val="0"/>
+          <w:iCs w:val="0"/>
+          <w:color w:val="CC0000"/>
+          <w:sz w:val="20"/>
+          <w:szCs w:val="20"/>
+          <w:shd w:val="clear" w:color="auto" w:fill="FFFFFF"/>
+        </w:rPr>
+        <w:t>Wi-Fi</w:t>
+      </w:r>
+      <w:r>
+        <w:rPr>
+          <w:rStyle w:val="apple-converted-space"/>
+          <w:rFonts w:ascii="Arial" w:hAnsi="Arial" w:cs="Arial"/>
+          <w:color w:val="333333"/>
+          <w:sz w:val="20"/>
+          <w:szCs w:val="20"/>
+          <w:shd w:val="clear" w:color="auto" w:fill="FFFFFF"/>
+        </w:rPr>
+        <w:t> </w:t>
+      </w:r>
+      <w:r>
+        <w:rPr>
+          <w:rFonts w:ascii="Arial" w:hAnsi="Arial" w:cs="Arial"/>
+          <w:color w:val="333333"/>
+          <w:sz w:val="20"/>
+          <w:szCs w:val="20"/>
+          <w:shd w:val="clear" w:color="auto" w:fill="FFFFFF"/>
+        </w:rPr>
+        <w:t>Protected Setup</w:t>
+      </w:r>
+      <w:r>
+        <w:rPr>
+          <w:rFonts w:hint="eastAsia"/>
+        </w:rPr>
+        <w:t>)</w:t>
+      </w:r>
+    </w:p>
+    <w:p>
+      <w:pPr>
+        <w:rPr>
+          <w:rFonts w:hint="eastAsia"/>
+        </w:rPr>
+      </w:pPr>
+      <w:r>
+        <w:rPr>
+          <w:rFonts w:hint="eastAsia"/>
+        </w:rPr>
+        <w:t>Client</w:t>
+      </w:r>
+    </w:p>
+    <w:p>
+      <w:pPr>
+        <w:rPr>
+          <w:rFonts w:hint="eastAsia"/>
+        </w:rPr>
+      </w:pPr>
+      <w:r>
+        <w:rPr>
+          <w:rFonts w:hint="eastAsia"/>
+        </w:rPr>
+        <w:t>PBC</w:t>
+      </w:r>
+      <w:r>
+        <w:rPr>
+          <w:rFonts w:hint="eastAsia"/>
+        </w:rPr>
+        <w:t>模式：</w:t>
+      </w:r>
+      <w:r>
+        <w:t>Request|</w:t>
+      </w:r>
+      <w:r>
+        <w:t>SetWPSConnectMode</w:t>
+      </w:r>
+      <w:r>
+        <w:t>|</w:t>
+      </w:r>
+      <w:r>
+        <w:rPr>
+          <w:rFonts w:hint="eastAsia"/>
+        </w:rPr>
+        <w:t>0</w:t>
+      </w:r>
+    </w:p>
+    <w:p>
+      <w:pPr>
+        <w:rPr>
+          <w:rFonts w:hint="eastAsia"/>
+        </w:rPr>
+      </w:pPr>
+      <w:r>
+        <w:rPr>
+          <w:rFonts w:hint="eastAsia"/>
+        </w:rPr>
+        <w:t>PIN</w:t>
+      </w:r>
+      <w:r>
+        <w:rPr>
+          <w:rFonts w:hint="eastAsia"/>
+        </w:rPr>
+        <w:t>模式：</w:t>
+      </w:r>
+      <w:r>
+        <w:t>Request|</w:t>
+      </w:r>
+      <w:r>
+        <w:t>SetWPSConnectMode</w:t>
+      </w:r>
+      <w:r>
+        <w:t>|</w:t>
+      </w:r>
+      <w:r>
+        <w:rPr>
+          <w:rFonts w:hint="eastAsia"/>
+        </w:rPr>
+        <w:t>1|PINcode</w:t>
+      </w:r>
+    </w:p>
+    <w:p>
+      <w:pPr>
+        <w:rPr>
+          <w:rFonts w:hint="eastAsia"/>
+        </w:rPr>
+      </w:pPr>
+      <w:r>
+        <w:rPr>
+          <w:rFonts w:hint="eastAsia"/>
+        </w:rPr>
+        <w:t>Service:Result|</w:t>
+      </w:r>
+      <w:r>
+        <w:t xml:space="preserve"> SetWPSConnectMode</w:t>
+      </w:r>
+    </w:p>
+    <w:p>
+      <w:r>
+        <w:rPr>
+          <w:rFonts w:hint="eastAsia"/>
+        </w:rPr>
+        <w:t>Note: Result is 0 or 1, 0 means fail ,1 means success</w:t>
+      </w:r>
+      <w:r>
+        <w:rPr>
+          <w:rFonts w:hint="eastAsia"/>
+        </w:rPr>
+        <w:t>s</w:t>
+      </w:r>
+    </w:p>
+    <w:p>
+      <w:r>
+        <w:rPr>
+          <w:rFonts w:hint="eastAsia"/>
+        </w:rPr>
+        <w:t>源码不支持获取已设置的模式，所以每次进入次界面都不会选中已经设置的模式</w:t>
+      </w:r>
+    </w:p>
     <w:p>
       <w:pPr>
         <w:ind w:firstLine="420"/>
@@ -6083,6 +6287,22 @@
         <w:right w:w="108" w:type="dxa"/>
       </w:tblCellMar>
     </w:tblPr>
+  </w:style>
+  <w:style w:type="character" w:styleId="a8">
+    <w:name w:val="Emphasis"/>
+    <w:basedOn w:val="a0"/>
+    <w:uiPriority w:val="20"/>
+    <w:qFormat/>
+    <w:rsid w:val="00412ED9"/>
+    <w:rPr>
+      <w:i/>
+      <w:iCs/>
+    </w:rPr>
+  </w:style>
+  <w:style w:type="character" w:customStyle="1" w:styleId="apple-converted-space">
+    <w:name w:val="apple-converted-space"/>
+    <w:basedOn w:val="a0"/>
+    <w:rsid w:val="00412ED9"/>
   </w:style>
 </w:styles>
 </file>

</xml_diff>